<commit_message>
Assignment 3 - Question 1 Commenting Done
Commented code for Question 1
</commit_message>
<xml_diff>
--- a/Assignment/Assignment 3/Distributed Systems - Assignment 3 Devan Shah 100428864.docx
+++ b/Assignment/Assignment 3/Distributed Systems - Assignment 3 Devan Shah 100428864.docx
@@ -313,12 +313,28 @@
                                   </w:rPr>
                                   <w:t xml:space="preserve">Submitted to: </w:t>
                                 </w:r>
+                                <w:proofErr w:type="spellStart"/>
                                 <w:r>
                                   <w:rPr>
                                     <w:sz w:val="44"/>
                                   </w:rPr>
-                                  <w:t>Weina ma &amp; Ying Zu</w:t>
+                                  <w:t>Weina</w:t>
                                 </w:r>
+                                <w:proofErr w:type="spellEnd"/>
+                                <w:r>
+                                  <w:rPr>
+                                    <w:sz w:val="44"/>
+                                  </w:rPr>
+                                  <w:t xml:space="preserve"> ma &amp; Ying </w:t>
+                                </w:r>
+                                <w:proofErr w:type="spellStart"/>
+                                <w:r>
+                                  <w:rPr>
+                                    <w:sz w:val="44"/>
+                                  </w:rPr>
+                                  <w:t>Zu</w:t>
+                                </w:r>
+                                <w:proofErr w:type="spellEnd"/>
                               </w:p>
                               <w:p>
                                 <w:pPr>
@@ -413,12 +429,28 @@
                             </w:rPr>
                             <w:t xml:space="preserve">Submitted to: </w:t>
                           </w:r>
+                          <w:proofErr w:type="spellStart"/>
                           <w:r>
                             <w:rPr>
                               <w:sz w:val="44"/>
                             </w:rPr>
-                            <w:t>Weina ma &amp; Ying Zu</w:t>
+                            <w:t>Weina</w:t>
                           </w:r>
+                          <w:proofErr w:type="spellEnd"/>
+                          <w:r>
+                            <w:rPr>
+                              <w:sz w:val="44"/>
+                            </w:rPr>
+                            <w:t xml:space="preserve"> ma &amp; Ying </w:t>
+                          </w:r>
+                          <w:proofErr w:type="spellStart"/>
+                          <w:r>
+                            <w:rPr>
+                              <w:sz w:val="44"/>
+                            </w:rPr>
+                            <w:t>Zu</w:t>
+                          </w:r>
+                          <w:proofErr w:type="spellEnd"/>
                         </w:p>
                         <w:p>
                           <w:pPr>
@@ -516,7 +548,21 @@
           <w:rFonts w:ascii="TimesNewRomanPSMT" w:hAnsi="TimesNewRomanPSMT" w:cs="Times New Roman"/>
         </w:rPr>
         <w:lastRenderedPageBreak/>
-        <w:t>A significant concern in distributed systems is conflicts that might arise from unsynchronized requests to a single resource. A very simple example of this concern can be demonstrated by a class that increments a counter through a method. If this class is instantiated by another class that supports multi-threading, and increments the counter N times within its run() method one can demonstrate that when multiple threads of this class are created there are situations when the value of the total count is not what is expected. For example, let’s say that the multi-threaded counter object increments count 10 times and 3 threads of this object type are launched. The expected value of count is 30 (10*3) but this will not be the case if the 3 threads are not synchronized.</w:t>
+        <w:t xml:space="preserve">A significant concern in distributed systems is conflicts that might arise from unsynchronized requests to a single resource. A very simple example of this concern can be demonstrated by a class that increments a counter through a method. If this class is instantiated by another class that supports multi-threading, and increments the counter N times within its </w:t>
+      </w:r>
+      <w:proofErr w:type="gramStart"/>
+      <w:r>
+        <w:rPr>
+          <w:rFonts w:ascii="TimesNewRomanPSMT" w:hAnsi="TimesNewRomanPSMT" w:cs="Times New Roman"/>
+        </w:rPr>
+        <w:t>run(</w:t>
+      </w:r>
+      <w:proofErr w:type="gramEnd"/>
+      <w:r>
+        <w:rPr>
+          <w:rFonts w:ascii="TimesNewRomanPSMT" w:hAnsi="TimesNewRomanPSMT" w:cs="Times New Roman"/>
+        </w:rPr>
+        <w:t>) method one can demonstrate that when multiple threads of this class are created there are situations when the value of the total count is not what is expected. For example, let’s say that the multi-threaded counter object increments count 10 times and 3 threads of this object type are launched. The expected value of count is 30 (10*3) but this will not be the case if the 3 threads are not synchronized.</w:t>
       </w:r>
     </w:p>
     <w:p>
@@ -542,12 +588,30 @@
         </w:rPr>
         <w:t xml:space="preserve">For this question create a Counter class with 2 methods </w:t>
       </w:r>
+      <w:proofErr w:type="spellStart"/>
+      <w:proofErr w:type="gramStart"/>
       <w:r>
         <w:rPr>
           <w:rFonts w:ascii="TimesNewRomanPSMT" w:hAnsi="TimesNewRomanPSMT" w:cs="Times New Roman"/>
           <w:i/>
         </w:rPr>
-        <w:t>increaseCount()</w:t>
+        <w:t>increaseCount</w:t>
+      </w:r>
+      <w:proofErr w:type="spellEnd"/>
+      <w:r>
+        <w:rPr>
+          <w:rFonts w:ascii="TimesNewRomanPSMT" w:hAnsi="TimesNewRomanPSMT" w:cs="Times New Roman"/>
+          <w:i/>
+        </w:rPr>
+        <w:t>(</w:t>
+      </w:r>
+      <w:proofErr w:type="gramEnd"/>
+      <w:r>
+        <w:rPr>
+          <w:rFonts w:ascii="TimesNewRomanPSMT" w:hAnsi="TimesNewRomanPSMT" w:cs="Times New Roman"/>
+          <w:i/>
+        </w:rPr>
+        <w:t>)</w:t>
       </w:r>
       <w:r>
         <w:rPr>
@@ -555,12 +619,21 @@
         </w:rPr>
         <w:t xml:space="preserve"> and </w:t>
       </w:r>
+      <w:proofErr w:type="spellStart"/>
       <w:r>
         <w:rPr>
           <w:rFonts w:ascii="TimesNewRomanPSMT" w:hAnsi="TimesNewRomanPSMT" w:cs="Times New Roman"/>
           <w:i/>
         </w:rPr>
-        <w:t>getCount()</w:t>
+        <w:t>getCount</w:t>
+      </w:r>
+      <w:proofErr w:type="spellEnd"/>
+      <w:r>
+        <w:rPr>
+          <w:rFonts w:ascii="TimesNewRomanPSMT" w:hAnsi="TimesNewRomanPSMT" w:cs="Times New Roman"/>
+          <w:i/>
+        </w:rPr>
+        <w:t>()</w:t>
       </w:r>
       <w:r>
         <w:rPr>
@@ -568,6 +641,7 @@
         </w:rPr>
         <w:t xml:space="preserve"> that correspondingly increase the value of a counter by 1 and gets the value of the counter. Now define a </w:t>
       </w:r>
+      <w:proofErr w:type="spellStart"/>
       <w:r>
         <w:rPr>
           <w:rFonts w:ascii="TimesNewRomanPSMT" w:hAnsi="TimesNewRomanPSMT" w:cs="Times New Roman"/>
@@ -575,18 +649,28 @@
         </w:rPr>
         <w:t>CountingThread</w:t>
       </w:r>
+      <w:proofErr w:type="spellEnd"/>
       <w:r>
         <w:rPr>
           <w:rFonts w:ascii="TimesNewRomanPSMT" w:hAnsi="TimesNewRomanPSMT" w:cs="Times New Roman"/>
         </w:rPr>
         <w:t xml:space="preserve"> class that instantiates a Counter object and implements the Runnable interface (i.e. supports multi-threading). In the </w:t>
       </w:r>
+      <w:proofErr w:type="gramStart"/>
       <w:r>
         <w:rPr>
           <w:rFonts w:ascii="TimesNewRomanPSMT" w:hAnsi="TimesNewRomanPSMT" w:cs="Times New Roman"/>
           <w:i/>
         </w:rPr>
-        <w:t>run()</w:t>
+        <w:t>run(</w:t>
+      </w:r>
+      <w:proofErr w:type="gramEnd"/>
+      <w:r>
+        <w:rPr>
+          <w:rFonts w:ascii="TimesNewRomanPSMT" w:hAnsi="TimesNewRomanPSMT" w:cs="Times New Roman"/>
+          <w:i/>
+        </w:rPr>
+        <w:t>)</w:t>
       </w:r>
       <w:r>
         <w:rPr>
@@ -594,6 +678,7 @@
         </w:rPr>
         <w:t xml:space="preserve"> method of </w:t>
       </w:r>
+      <w:proofErr w:type="spellStart"/>
       <w:r>
         <w:rPr>
           <w:rFonts w:ascii="TimesNewRomanPSMT" w:hAnsi="TimesNewRomanPSMT" w:cs="Times New Roman"/>
@@ -601,18 +686,28 @@
         </w:rPr>
         <w:t>CountingThread</w:t>
       </w:r>
+      <w:proofErr w:type="spellEnd"/>
       <w:r>
         <w:rPr>
           <w:rFonts w:ascii="TimesNewRomanPSMT" w:hAnsi="TimesNewRomanPSMT" w:cs="Times New Roman"/>
         </w:rPr>
         <w:t xml:space="preserve"> call </w:t>
       </w:r>
+      <w:proofErr w:type="spellStart"/>
       <w:r>
         <w:rPr>
           <w:rFonts w:ascii="TimesNewRomanPSMT" w:hAnsi="TimesNewRomanPSMT" w:cs="Times New Roman"/>
           <w:i/>
         </w:rPr>
-        <w:t>increaseCount()</w:t>
+        <w:t>increaseCount</w:t>
+      </w:r>
+      <w:proofErr w:type="spellEnd"/>
+      <w:r>
+        <w:rPr>
+          <w:rFonts w:ascii="TimesNewRomanPSMT" w:hAnsi="TimesNewRomanPSMT" w:cs="Times New Roman"/>
+          <w:i/>
+        </w:rPr>
+        <w:t>()</w:t>
       </w:r>
       <w:r>
         <w:rPr>
@@ -620,6 +715,7 @@
         </w:rPr>
         <w:t xml:space="preserve"> several times. In the main method of </w:t>
       </w:r>
+      <w:proofErr w:type="spellStart"/>
       <w:r>
         <w:rPr>
           <w:rFonts w:ascii="TimesNewRomanPSMT" w:hAnsi="TimesNewRomanPSMT" w:cs="Times New Roman"/>
@@ -627,12 +723,14 @@
         </w:rPr>
         <w:t>CountingThread</w:t>
       </w:r>
+      <w:proofErr w:type="spellEnd"/>
       <w:r>
         <w:rPr>
           <w:rFonts w:ascii="TimesNewRomanPSMT" w:hAnsi="TimesNewRomanPSMT" w:cs="Times New Roman"/>
         </w:rPr>
         <w:t xml:space="preserve"> instantiate 3 threads of </w:t>
       </w:r>
+      <w:proofErr w:type="spellStart"/>
       <w:r>
         <w:rPr>
           <w:rFonts w:ascii="TimesNewRomanPSMT" w:hAnsi="TimesNewRomanPSMT" w:cs="Times New Roman"/>
@@ -640,18 +738,37 @@
         </w:rPr>
         <w:t>CountingThread</w:t>
       </w:r>
+      <w:proofErr w:type="spellEnd"/>
       <w:r>
         <w:rPr>
           <w:rFonts w:ascii="TimesNewRomanPSMT" w:hAnsi="TimesNewRomanPSMT" w:cs="Times New Roman"/>
         </w:rPr>
         <w:t xml:space="preserve">. When these threads end get the value of the counter using </w:t>
       </w:r>
+      <w:proofErr w:type="spellStart"/>
+      <w:proofErr w:type="gramStart"/>
       <w:r>
         <w:rPr>
           <w:rFonts w:ascii="TimesNewRomanPSMT" w:hAnsi="TimesNewRomanPSMT" w:cs="Times New Roman"/>
           <w:i/>
         </w:rPr>
-        <w:t>getCount()</w:t>
+        <w:t>getCount</w:t>
+      </w:r>
+      <w:proofErr w:type="spellEnd"/>
+      <w:r>
+        <w:rPr>
+          <w:rFonts w:ascii="TimesNewRomanPSMT" w:hAnsi="TimesNewRomanPSMT" w:cs="Times New Roman"/>
+          <w:i/>
+        </w:rPr>
+        <w:t>(</w:t>
+      </w:r>
+      <w:proofErr w:type="gramEnd"/>
+      <w:r>
+        <w:rPr>
+          <w:rFonts w:ascii="TimesNewRomanPSMT" w:hAnsi="TimesNewRomanPSMT" w:cs="Times New Roman"/>
+          <w:i/>
+        </w:rPr>
+        <w:t>)</w:t>
       </w:r>
       <w:r>
         <w:rPr>
@@ -659,12 +776,30 @@
         </w:rPr>
         <w:t xml:space="preserve"> and print out the result. Note: you might have to put the Counter object to sleep for a few milliseconds in the </w:t>
       </w:r>
+      <w:proofErr w:type="spellStart"/>
+      <w:proofErr w:type="gramStart"/>
       <w:r>
         <w:rPr>
           <w:rFonts w:ascii="TimesNewRomanPSMT" w:hAnsi="TimesNewRomanPSMT" w:cs="Times New Roman"/>
           <w:i/>
         </w:rPr>
-        <w:t>increaseCount()</w:t>
+        <w:t>increaseCount</w:t>
+      </w:r>
+      <w:proofErr w:type="spellEnd"/>
+      <w:r>
+        <w:rPr>
+          <w:rFonts w:ascii="TimesNewRomanPSMT" w:hAnsi="TimesNewRomanPSMT" w:cs="Times New Roman"/>
+          <w:i/>
+        </w:rPr>
+        <w:t>(</w:t>
+      </w:r>
+      <w:proofErr w:type="gramEnd"/>
+      <w:r>
+        <w:rPr>
+          <w:rFonts w:ascii="TimesNewRomanPSMT" w:hAnsi="TimesNewRomanPSMT" w:cs="Times New Roman"/>
+          <w:i/>
+        </w:rPr>
+        <w:t>)</w:t>
       </w:r>
       <w:r>
         <w:rPr>
@@ -703,8 +838,84 @@
         <w:jc w:val="both"/>
         <w:rPr>
           <w:rFonts w:ascii="TimesNewRomanPSMT" w:hAnsi="TimesNewRomanPSMT" w:cs="Times New Roman"/>
-        </w:rPr>
-      </w:pPr>
+          <w:b/>
+          <w:sz w:val="24"/>
+          <w:szCs w:val="24"/>
+        </w:rPr>
+      </w:pPr>
+      <w:r>
+        <w:rPr>
+          <w:rFonts w:ascii="TimesNewRomanPSMT" w:hAnsi="TimesNewRomanPSMT" w:cs="Times New Roman"/>
+          <w:b/>
+          <w:sz w:val="24"/>
+          <w:szCs w:val="24"/>
+        </w:rPr>
+        <w:t>Answer:</w:t>
+      </w:r>
+    </w:p>
+    <w:p>
+      <w:pPr>
+        <w:pStyle w:val="ListParagraph"/>
+        <w:jc w:val="both"/>
+        <w:rPr>
+          <w:rFonts w:ascii="TimesNewRomanPSMT" w:hAnsi="TimesNewRomanPSMT" w:cs="Times New Roman"/>
+          <w:b/>
+          <w:sz w:val="24"/>
+          <w:szCs w:val="24"/>
+        </w:rPr>
+      </w:pPr>
+    </w:p>
+    <w:p>
+      <w:pPr>
+        <w:pStyle w:val="ListParagraph"/>
+        <w:ind w:firstLine="720"/>
+        <w:jc w:val="both"/>
+        <w:rPr>
+          <w:rFonts w:ascii="TimesNewRomanPSMT" w:hAnsi="TimesNewRomanPSMT" w:cs="Times New Roman"/>
+          <w:b/>
+          <w:sz w:val="24"/>
+          <w:szCs w:val="24"/>
+        </w:rPr>
+      </w:pPr>
+      <w:r>
+        <w:rPr>
+          <w:rFonts w:ascii="TimesNewRomanPSMT" w:hAnsi="TimesNewRomanPSMT"/>
+        </w:rPr>
+        <w:t xml:space="preserve">The Counter class is an object with an integer that can be incremented by 1. It is instantiated with a value of 0, and contains methods that increment the integer by one and return the current value of the integer. In the </w:t>
+      </w:r>
+      <w:proofErr w:type="spellStart"/>
+      <w:proofErr w:type="gramStart"/>
+      <w:r>
+        <w:rPr>
+          <w:rFonts w:ascii="TimesNewRomanPSMT" w:hAnsi="TimesNewRomanPSMT"/>
+        </w:rPr>
+        <w:t>increaseCount</w:t>
+      </w:r>
+      <w:proofErr w:type="spellEnd"/>
+      <w:r>
+        <w:rPr>
+          <w:rFonts w:ascii="TimesNewRomanPSMT" w:hAnsi="TimesNewRomanPSMT"/>
+        </w:rPr>
+        <w:t>(</w:t>
+      </w:r>
+      <w:proofErr w:type="gramEnd"/>
+      <w:r>
+        <w:rPr>
+          <w:rFonts w:ascii="TimesNewRomanPSMT" w:hAnsi="TimesNewRomanPSMT"/>
+        </w:rPr>
+        <w:t>) method, note that there is syntax for the synchronization of that method that is commented out. If you run the method as shown, the main class will print out an incorrect value. By using method-level synchronization, it allows the threads to synchronize their calls in order to correctly execute the application.</w:t>
+      </w:r>
+    </w:p>
+    <w:p>
+      <w:pPr>
+        <w:pStyle w:val="ListParagraph"/>
+        <w:jc w:val="both"/>
+        <w:rPr>
+          <w:rFonts w:ascii="TimesNewRomanPSMT" w:hAnsi="TimesNewRomanPSMT" w:cs="Times New Roman"/>
+        </w:rPr>
+      </w:pPr>
+      <w:bookmarkStart w:id="0" w:name="_GoBack"/>
+      <w:bookmarkEnd w:id="0"/>
     </w:p>
     <w:p>
       <w:pPr>
@@ -734,7 +945,35 @@
         <w:rPr>
           <w:rFonts w:ascii="TimesNewRomanPSMT" w:hAnsi="TimesNewRomanPSMT" w:cs="TimesNewRomanPSMT"/>
         </w:rPr>
-        <w:t xml:space="preserve">A file server uses caching and achieves a hit rate of 80%. File operations in the server cost 5 ms of CPU time when the server finds the request blocked in the cache, and take an additional 15 ms of I/O time otherwise. Explaining any assumptions you make, estimate the server’s throughput capacity (average requests/sec) if it is: </w:t>
+        <w:t xml:space="preserve">A file server uses caching and achieves a hit rate of 80%. File operations in the server cost 5 </w:t>
+      </w:r>
+      <w:proofErr w:type="spellStart"/>
+      <w:r>
+        <w:rPr>
+          <w:rFonts w:ascii="TimesNewRomanPSMT" w:hAnsi="TimesNewRomanPSMT" w:cs="TimesNewRomanPSMT"/>
+        </w:rPr>
+        <w:t>ms</w:t>
+      </w:r>
+      <w:proofErr w:type="spellEnd"/>
+      <w:r>
+        <w:rPr>
+          <w:rFonts w:ascii="TimesNewRomanPSMT" w:hAnsi="TimesNewRomanPSMT" w:cs="TimesNewRomanPSMT"/>
+        </w:rPr>
+        <w:t xml:space="preserve"> of CPU time when the server finds the request blocked in the cache, and take an additional 15 </w:t>
+      </w:r>
+      <w:proofErr w:type="spellStart"/>
+      <w:r>
+        <w:rPr>
+          <w:rFonts w:ascii="TimesNewRomanPSMT" w:hAnsi="TimesNewRomanPSMT" w:cs="TimesNewRomanPSMT"/>
+        </w:rPr>
+        <w:t>ms</w:t>
+      </w:r>
+      <w:proofErr w:type="spellEnd"/>
+      <w:r>
+        <w:rPr>
+          <w:rFonts w:ascii="TimesNewRomanPSMT" w:hAnsi="TimesNewRomanPSMT" w:cs="TimesNewRomanPSMT"/>
+        </w:rPr>
+        <w:t xml:space="preserve"> of I/O time otherwise. Explaining any assumptions you make, estimate the server’s throughput capacity (average requests/sec) if it is: </w:t>
       </w:r>
     </w:p>
     <w:p>
@@ -755,6 +994,141 @@
       </w:pPr>
       <w:r>
         <w:rPr>
+          <w:noProof/>
+          <w:lang w:eastAsia="en-CA"/>
+        </w:rPr>
+        <w:drawing>
+          <wp:anchor distT="0" distB="0" distL="114300" distR="114300" simplePos="0" relativeHeight="251692032" behindDoc="1" locked="0" layoutInCell="1" allowOverlap="1" wp14:anchorId="678CF9CE" wp14:editId="265850AB">
+            <wp:simplePos x="0" y="0"/>
+            <wp:positionH relativeFrom="column">
+              <wp:posOffset>3218815</wp:posOffset>
+            </wp:positionH>
+            <wp:positionV relativeFrom="page">
+              <wp:posOffset>7168515</wp:posOffset>
+            </wp:positionV>
+            <wp:extent cx="3691255" cy="2642235"/>
+            <wp:effectExtent l="0" t="0" r="4445" b="5715"/>
+            <wp:wrapTight wrapText="bothSides">
+              <wp:wrapPolygon edited="0">
+                <wp:start x="0" y="0"/>
+                <wp:lineTo x="0" y="21491"/>
+                <wp:lineTo x="21515" y="21491"/>
+                <wp:lineTo x="21515" y="0"/>
+                <wp:lineTo x="0" y="0"/>
+              </wp:wrapPolygon>
+            </wp:wrapTight>
+            <wp:docPr id="5" name="Picture 5"/>
+            <wp:cNvGraphicFramePr>
+              <a:graphicFrameLocks xmlns:a="http://schemas.openxmlformats.org/drawingml/2006/main" noChangeAspect="1"/>
+            </wp:cNvGraphicFramePr>
+            <a:graphic xmlns:a="http://schemas.openxmlformats.org/drawingml/2006/main">
+              <a:graphicData uri="http://schemas.openxmlformats.org/drawingml/2006/picture">
+                <pic:pic xmlns:pic="http://schemas.openxmlformats.org/drawingml/2006/picture">
+                  <pic:nvPicPr>
+                    <pic:cNvPr id="1" name=""/>
+                    <pic:cNvPicPr/>
+                  </pic:nvPicPr>
+                  <pic:blipFill>
+                    <a:blip r:embed="rId8">
+                      <a:extLst>
+                        <a:ext uri="{28A0092B-C50C-407E-A947-70E740481C1C}">
+                          <a14:useLocalDpi xmlns:a14="http://schemas.microsoft.com/office/drawing/2010/main" val="0"/>
+                        </a:ext>
+                      </a:extLst>
+                    </a:blip>
+                    <a:stretch>
+                      <a:fillRect/>
+                    </a:stretch>
+                  </pic:blipFill>
+                  <pic:spPr>
+                    <a:xfrm>
+                      <a:off x="0" y="0"/>
+                      <a:ext cx="3691255" cy="2642235"/>
+                    </a:xfrm>
+                    <a:prstGeom prst="rect">
+                      <a:avLst/>
+                    </a:prstGeom>
+                  </pic:spPr>
+                </pic:pic>
+              </a:graphicData>
+            </a:graphic>
+            <wp14:sizeRelH relativeFrom="margin">
+              <wp14:pctWidth>0</wp14:pctWidth>
+            </wp14:sizeRelH>
+            <wp14:sizeRelV relativeFrom="margin">
+              <wp14:pctHeight>0</wp14:pctHeight>
+            </wp14:sizeRelV>
+          </wp:anchor>
+        </w:drawing>
+      </w:r>
+      <w:r>
+        <w:rPr>
+          <w:noProof/>
+          <w:lang w:eastAsia="en-CA"/>
+        </w:rPr>
+        <w:drawing>
+          <wp:anchor distT="0" distB="0" distL="114300" distR="114300" simplePos="0" relativeHeight="251691008" behindDoc="1" locked="0" layoutInCell="1" allowOverlap="1" wp14:anchorId="3E09AF9E" wp14:editId="14A30C9A">
+            <wp:simplePos x="0" y="0"/>
+            <wp:positionH relativeFrom="column">
+              <wp:posOffset>-657860</wp:posOffset>
+            </wp:positionH>
+            <wp:positionV relativeFrom="page">
+              <wp:posOffset>7261860</wp:posOffset>
+            </wp:positionV>
+            <wp:extent cx="3876675" cy="2552700"/>
+            <wp:effectExtent l="0" t="0" r="9525" b="0"/>
+            <wp:wrapTight wrapText="bothSides">
+              <wp:wrapPolygon edited="0">
+                <wp:start x="0" y="0"/>
+                <wp:lineTo x="0" y="21439"/>
+                <wp:lineTo x="21547" y="21439"/>
+                <wp:lineTo x="21547" y="0"/>
+                <wp:lineTo x="0" y="0"/>
+              </wp:wrapPolygon>
+            </wp:wrapTight>
+            <wp:docPr id="1" name="Picture 1"/>
+            <wp:cNvGraphicFramePr>
+              <a:graphicFrameLocks xmlns:a="http://schemas.openxmlformats.org/drawingml/2006/main" noChangeAspect="1"/>
+            </wp:cNvGraphicFramePr>
+            <a:graphic xmlns:a="http://schemas.openxmlformats.org/drawingml/2006/main">
+              <a:graphicData uri="http://schemas.openxmlformats.org/drawingml/2006/picture">
+                <pic:pic xmlns:pic="http://schemas.openxmlformats.org/drawingml/2006/picture">
+                  <pic:nvPicPr>
+                    <pic:cNvPr id="1" name=""/>
+                    <pic:cNvPicPr/>
+                  </pic:nvPicPr>
+                  <pic:blipFill>
+                    <a:blip r:embed="rId9">
+                      <a:extLst>
+                        <a:ext uri="{28A0092B-C50C-407E-A947-70E740481C1C}">
+                          <a14:useLocalDpi xmlns:a14="http://schemas.microsoft.com/office/drawing/2010/main" val="0"/>
+                        </a:ext>
+                      </a:extLst>
+                    </a:blip>
+                    <a:stretch>
+                      <a:fillRect/>
+                    </a:stretch>
+                  </pic:blipFill>
+                  <pic:spPr>
+                    <a:xfrm>
+                      <a:off x="0" y="0"/>
+                      <a:ext cx="3876675" cy="2552700"/>
+                    </a:xfrm>
+                    <a:prstGeom prst="rect">
+                      <a:avLst/>
+                    </a:prstGeom>
+                  </pic:spPr>
+                </pic:pic>
+              </a:graphicData>
+            </a:graphic>
+            <wp14:sizeRelH relativeFrom="margin">
+              <wp14:pctWidth>0</wp14:pctWidth>
+            </wp14:sizeRelH>
+          </wp:anchor>
+        </w:drawing>
+      </w:r>
+      <w:r>
+        <w:rPr>
           <w:rFonts w:ascii="TimesNewRomanPSMT" w:hAnsi="TimesNewRomanPSMT" w:cs="TimesNewRomanPSMT"/>
         </w:rPr>
         <w:t xml:space="preserve">Single-threaded </w:t>
@@ -780,6 +1154,7 @@
         <w:rPr>
           <w:rFonts w:ascii="TimesNewRomanPSMT" w:hAnsi="TimesNewRomanPSMT" w:cs="TimesNewRomanPSMT"/>
         </w:rPr>
+        <w:lastRenderedPageBreak/>
         <w:t>Two-threaded, running on a single processor;</w:t>
       </w:r>
     </w:p>
@@ -852,6 +1227,39 @@
     <w:p>
       <w:pPr>
         <w:pStyle w:val="ListParagraph"/>
+        <w:jc w:val="both"/>
+        <w:rPr>
+          <w:rFonts w:ascii="TimesNewRomanPSMT" w:hAnsi="TimesNewRomanPSMT" w:cs="Times New Roman"/>
+          <w:b/>
+          <w:sz w:val="24"/>
+          <w:szCs w:val="24"/>
+        </w:rPr>
+      </w:pPr>
+      <w:r>
+        <w:rPr>
+          <w:rFonts w:ascii="TimesNewRomanPSMT" w:hAnsi="TimesNewRomanPSMT" w:cs="Times New Roman"/>
+          <w:b/>
+          <w:sz w:val="24"/>
+          <w:szCs w:val="24"/>
+        </w:rPr>
+        <w:t>Answer:</w:t>
+      </w:r>
+    </w:p>
+    <w:p>
+      <w:pPr>
+        <w:pStyle w:val="ListParagraph"/>
+        <w:autoSpaceDE w:val="0"/>
+        <w:autoSpaceDN w:val="0"/>
+        <w:adjustRightInd w:val="0"/>
+        <w:spacing w:after="0" w:line="240" w:lineRule="auto"/>
+        <w:rPr>
+          <w:rFonts w:ascii="TimesNewRomanPSMT" w:hAnsi="TimesNewRomanPSMT" w:cs="TimesNewRomanPSMT"/>
+        </w:rPr>
+      </w:pPr>
+    </w:p>
+    <w:p>
+      <w:pPr>
+        <w:pStyle w:val="ListParagraph"/>
         <w:numPr>
           <w:ilvl w:val="0"/>
           <w:numId w:val="4"/>
@@ -870,12 +1278,34 @@
         <w:rPr>
           <w:rFonts w:ascii="TimesNewRomanPSMT" w:hAnsi="TimesNewRomanPSMT" w:cs="TimesNewRomanPSMT"/>
         </w:rPr>
-        <w:t>A clock is reading 10:27:54:0 (hr:min:sec) when it is discovered to be 4 seconds fast. Explain why it is undesirable to set it back to the right time at that point and show (numerically) how it should be adjusted so as to be correct after 8 seconds has elapsed</w:t>
-      </w:r>
+        <w:t>A clock is reading 10:27:54:0 (</w:t>
+      </w:r>
+      <w:proofErr w:type="spellStart"/>
       <w:r>
         <w:rPr>
           <w:rFonts w:ascii="TimesNewRomanPSMT" w:hAnsi="TimesNewRomanPSMT" w:cs="TimesNewRomanPSMT"/>
         </w:rPr>
+        <w:t>hr</w:t>
+      </w:r>
+      <w:proofErr w:type="gramStart"/>
+      <w:r>
+        <w:rPr>
+          <w:rFonts w:ascii="TimesNewRomanPSMT" w:hAnsi="TimesNewRomanPSMT" w:cs="TimesNewRomanPSMT"/>
+        </w:rPr>
+        <w:t>:min:sec</w:t>
+      </w:r>
+      <w:proofErr w:type="spellEnd"/>
+      <w:proofErr w:type="gramEnd"/>
+      <w:r>
+        <w:rPr>
+          <w:rFonts w:ascii="TimesNewRomanPSMT" w:hAnsi="TimesNewRomanPSMT" w:cs="TimesNewRomanPSMT"/>
+        </w:rPr>
+        <w:t>) when it is discovered to be 4 seconds fast. Explain why it is undesirable to set it back to the right time at that point and show (numerically) how it should be adjusted so as to be correct after 8 seconds has elapsed</w:t>
+      </w:r>
+      <w:r>
+        <w:rPr>
+          <w:rFonts w:ascii="TimesNewRomanPSMT" w:hAnsi="TimesNewRomanPSMT" w:cs="TimesNewRomanPSMT"/>
+        </w:rPr>
         <w:t>.</w:t>
       </w:r>
       <w:r>
@@ -889,6 +1319,41 @@
           <w:rFonts w:ascii="TimesNewRomanPSMT" w:hAnsi="TimesNewRomanPSMT" w:cs="TimesNewRomanPSMT"/>
         </w:rPr>
         <w:t xml:space="preserve">  </w:t>
+      </w:r>
+    </w:p>
+    <w:p>
+      <w:pPr>
+        <w:pStyle w:val="ListParagraph"/>
+        <w:autoSpaceDE w:val="0"/>
+        <w:autoSpaceDN w:val="0"/>
+        <w:adjustRightInd w:val="0"/>
+        <w:spacing w:after="0" w:line="240" w:lineRule="auto"/>
+        <w:rPr>
+          <w:rFonts w:ascii="TimesNewRomanPSMT" w:hAnsi="TimesNewRomanPSMT" w:cs="TimesNewRomanPSMT"/>
+          <w:sz w:val="24"/>
+          <w:szCs w:val="24"/>
+        </w:rPr>
+      </w:pPr>
+    </w:p>
+    <w:p>
+      <w:pPr>
+        <w:pStyle w:val="ListParagraph"/>
+        <w:jc w:val="both"/>
+        <w:rPr>
+          <w:rFonts w:ascii="TimesNewRomanPSMT" w:hAnsi="TimesNewRomanPSMT" w:cs="Times New Roman"/>
+          <w:b/>
+          <w:sz w:val="24"/>
+          <w:szCs w:val="24"/>
+        </w:rPr>
+      </w:pPr>
+      <w:r>
+        <w:rPr>
+          <w:rFonts w:ascii="TimesNewRomanPSMT" w:hAnsi="TimesNewRomanPSMT" w:cs="Times New Roman"/>
+          <w:b/>
+          <w:sz w:val="24"/>
+          <w:szCs w:val="24"/>
+        </w:rPr>
+        <w:t>Answer:</w:t>
       </w:r>
     </w:p>
     <w:p>
@@ -957,7 +1422,7 @@
                     </pic:cNvPicPr>
                   </pic:nvPicPr>
                   <pic:blipFill>
-                    <a:blip r:embed="rId8">
+                    <a:blip r:embed="rId10">
                       <a:extLst>
                         <a:ext uri="{28A0092B-C50C-407E-A947-70E740481C1C}">
                           <a14:useLocalDpi xmlns:a14="http://schemas.microsoft.com/office/drawing/2010/main" val="0"/>
@@ -1010,7 +1475,54 @@
         <w:rPr>
           <w:rFonts w:ascii="TimesNewRomanPSMT" w:hAnsi="TimesNewRomanPSMT" w:cs="TimesNewRomanPSMT"/>
         </w:rPr>
-        <w:t xml:space="preserve"> events occurring for each of two processes, p1 and p2. Arrows between processes denote message transmission. Draw and label the lattice of consistent states (p1 state, p2 state), beginning with the initial state (0,0).                                           [15]</w:t>
+        <w:t xml:space="preserve"> events occurring for each of two processes, p1 and p2. Arrows between processes denote message transmission. Draw and label the lattice of consistent states (p1 state, p2 state), beginning with the initial state (0</w:t>
+      </w:r>
+      <w:proofErr w:type="gramStart"/>
+      <w:r>
+        <w:rPr>
+          <w:rFonts w:ascii="TimesNewRomanPSMT" w:hAnsi="TimesNewRomanPSMT" w:cs="TimesNewRomanPSMT"/>
+        </w:rPr>
+        <w:t>,0</w:t>
+      </w:r>
+      <w:proofErr w:type="gramEnd"/>
+      <w:r>
+        <w:rPr>
+          <w:rFonts w:ascii="TimesNewRomanPSMT" w:hAnsi="TimesNewRomanPSMT" w:cs="TimesNewRomanPSMT"/>
+        </w:rPr>
+        <w:t>).                                           [15]</w:t>
+      </w:r>
+    </w:p>
+    <w:p>
+      <w:pPr>
+        <w:pStyle w:val="ListParagraph"/>
+        <w:jc w:val="both"/>
+        <w:rPr>
+          <w:rFonts w:ascii="TimesNewRomanPSMT" w:hAnsi="TimesNewRomanPSMT" w:cs="Times New Roman"/>
+          <w:b/>
+          <w:sz w:val="24"/>
+          <w:szCs w:val="24"/>
+        </w:rPr>
+      </w:pPr>
+    </w:p>
+    <w:p>
+      <w:pPr>
+        <w:pStyle w:val="ListParagraph"/>
+        <w:jc w:val="both"/>
+        <w:rPr>
+          <w:rFonts w:ascii="TimesNewRomanPSMT" w:hAnsi="TimesNewRomanPSMT" w:cs="Times New Roman"/>
+          <w:b/>
+          <w:sz w:val="24"/>
+          <w:szCs w:val="24"/>
+        </w:rPr>
+      </w:pPr>
+      <w:r>
+        <w:rPr>
+          <w:rFonts w:ascii="TimesNewRomanPSMT" w:hAnsi="TimesNewRomanPSMT" w:cs="Times New Roman"/>
+          <w:b/>
+          <w:sz w:val="24"/>
+          <w:szCs w:val="24"/>
+        </w:rPr>
+        <w:t>Answer:</w:t>
       </w:r>
     </w:p>
     <w:p>
@@ -1041,15 +1553,49 @@
         <w:rPr>
           <w:rFonts w:ascii="TimesNewRomanPSMT" w:hAnsi="TimesNewRomanPSMT"/>
         </w:rPr>
-        <w:t xml:space="preserve">In a certain system, each process typically uses a critical section many times before another process requires it. Explain why Ricart and Agrawala’s multicast-based mutual exclusion algorithm is inefficient for this case, and describes how to improve its performance, Does your adaptation satisfy liveness condition ME2?                                                                    </w:t>
-      </w:r>
-      <w:bookmarkStart w:id="0" w:name="_GoBack"/>
-      <w:bookmarkEnd w:id="0"/>
+        <w:t xml:space="preserve">In a certain system, each process typically uses a critical section many times before another process requires it. Explain why </w:t>
+      </w:r>
+      <w:proofErr w:type="spellStart"/>
       <w:r>
         <w:rPr>
           <w:rFonts w:ascii="TimesNewRomanPSMT" w:hAnsi="TimesNewRomanPSMT"/>
         </w:rPr>
-        <w:t>[7]</w:t>
+        <w:t>Ricart</w:t>
+      </w:r>
+      <w:proofErr w:type="spellEnd"/>
+      <w:r>
+        <w:rPr>
+          <w:rFonts w:ascii="TimesNewRomanPSMT" w:hAnsi="TimesNewRomanPSMT"/>
+        </w:rPr>
+        <w:t xml:space="preserve"> and </w:t>
+      </w:r>
+      <w:proofErr w:type="spellStart"/>
+      <w:r>
+        <w:rPr>
+          <w:rFonts w:ascii="TimesNewRomanPSMT" w:hAnsi="TimesNewRomanPSMT"/>
+        </w:rPr>
+        <w:t>Agrawala’s</w:t>
+      </w:r>
+      <w:proofErr w:type="spellEnd"/>
+      <w:r>
+        <w:rPr>
+          <w:rFonts w:ascii="TimesNewRomanPSMT" w:hAnsi="TimesNewRomanPSMT"/>
+        </w:rPr>
+        <w:t xml:space="preserve"> multicast-based mutual exclusion algorithm is inefficient for this case, and describes how to improve its performance, Does your adaptation satisfy </w:t>
+      </w:r>
+      <w:proofErr w:type="spellStart"/>
+      <w:r>
+        <w:rPr>
+          <w:rFonts w:ascii="TimesNewRomanPSMT" w:hAnsi="TimesNewRomanPSMT"/>
+        </w:rPr>
+        <w:t>liveness</w:t>
+      </w:r>
+      <w:proofErr w:type="spellEnd"/>
+      <w:r>
+        <w:rPr>
+          <w:rFonts w:ascii="TimesNewRomanPSMT" w:hAnsi="TimesNewRomanPSMT"/>
+        </w:rPr>
+        <w:t xml:space="preserve"> condition ME2?                                                                    [7]</w:t>
       </w:r>
     </w:p>
     <w:p>
@@ -3498,9 +4044,9 @@
     <w:rsidRoot w:val="00AD66BD"/>
     <w:rsid w:val="001741ED"/>
     <w:rsid w:val="00251069"/>
-    <w:rsid w:val="008A5233"/>
     <w:rsid w:val="00930A23"/>
     <w:rsid w:val="00AD66BD"/>
+    <w:rsid w:val="00EA45AD"/>
   </w:rsids>
   <m:mathPr>
     <m:mathFont m:val="Cambria Math"/>
@@ -4228,7 +4774,7 @@
 </file>
 
 <file path=customXml/itemProps1.xml><?xml version="1.0" encoding="utf-8"?>
-<ds:datastoreItem xmlns:ds="http://schemas.openxmlformats.org/officeDocument/2006/customXml" ds:itemID="{FBC2FA85-90BC-45B5-BDE5-1869095C49A9}">
+<ds:datastoreItem xmlns:ds="http://schemas.openxmlformats.org/officeDocument/2006/customXml" ds:itemID="{0CFFC80A-8A6E-4E36-998B-4DAF0F52D6C2}">
   <ds:schemaRefs>
     <ds:schemaRef ds:uri="http://schemas.openxmlformats.org/officeDocument/2006/bibliography"/>
   </ds:schemaRefs>

</xml_diff>

<commit_message>
Assignment 3 - Report
</commit_message>
<xml_diff>
--- a/Assignment/Assignment 3/Distributed Systems - Assignment 3 Devan Shah 100428864.docx
+++ b/Assignment/Assignment 3/Distributed Systems - Assignment 3 Devan Shah 100428864.docx
@@ -313,28 +313,12 @@
                                   </w:rPr>
                                   <w:t xml:space="preserve">Submitted to: </w:t>
                                 </w:r>
-                                <w:proofErr w:type="spellStart"/>
                                 <w:r>
                                   <w:rPr>
                                     <w:sz w:val="44"/>
                                   </w:rPr>
-                                  <w:t>Weina</w:t>
+                                  <w:t>Weina ma &amp; Ying Zu</w:t>
                                 </w:r>
-                                <w:proofErr w:type="spellEnd"/>
-                                <w:r>
-                                  <w:rPr>
-                                    <w:sz w:val="44"/>
-                                  </w:rPr>
-                                  <w:t xml:space="preserve"> ma &amp; Ying </w:t>
-                                </w:r>
-                                <w:proofErr w:type="spellStart"/>
-                                <w:r>
-                                  <w:rPr>
-                                    <w:sz w:val="44"/>
-                                  </w:rPr>
-                                  <w:t>Zu</w:t>
-                                </w:r>
-                                <w:proofErr w:type="spellEnd"/>
                               </w:p>
                               <w:p>
                                 <w:pPr>
@@ -429,28 +413,12 @@
                             </w:rPr>
                             <w:t xml:space="preserve">Submitted to: </w:t>
                           </w:r>
-                          <w:proofErr w:type="spellStart"/>
                           <w:r>
                             <w:rPr>
                               <w:sz w:val="44"/>
                             </w:rPr>
-                            <w:t>Weina</w:t>
+                            <w:t>Weina ma &amp; Ying Zu</w:t>
                           </w:r>
-                          <w:proofErr w:type="spellEnd"/>
-                          <w:r>
-                            <w:rPr>
-                              <w:sz w:val="44"/>
-                            </w:rPr>
-                            <w:t xml:space="preserve"> ma &amp; Ying </w:t>
-                          </w:r>
-                          <w:proofErr w:type="spellStart"/>
-                          <w:r>
-                            <w:rPr>
-                              <w:sz w:val="44"/>
-                            </w:rPr>
-                            <w:t>Zu</w:t>
-                          </w:r>
-                          <w:proofErr w:type="spellEnd"/>
                         </w:p>
                         <w:p>
                           <w:pPr>
@@ -548,21 +516,7 @@
           <w:rFonts w:ascii="TimesNewRomanPSMT" w:hAnsi="TimesNewRomanPSMT" w:cs="Times New Roman"/>
         </w:rPr>
         <w:lastRenderedPageBreak/>
-        <w:t xml:space="preserve">A significant concern in distributed systems is conflicts that might arise from unsynchronized requests to a single resource. A very simple example of this concern can be demonstrated by a class that increments a counter through a method. If this class is instantiated by another class that supports multi-threading, and increments the counter N times within its </w:t>
-      </w:r>
-      <w:proofErr w:type="gramStart"/>
-      <w:r>
-        <w:rPr>
-          <w:rFonts w:ascii="TimesNewRomanPSMT" w:hAnsi="TimesNewRomanPSMT" w:cs="Times New Roman"/>
-        </w:rPr>
-        <w:t>run(</w:t>
-      </w:r>
-      <w:proofErr w:type="gramEnd"/>
-      <w:r>
-        <w:rPr>
-          <w:rFonts w:ascii="TimesNewRomanPSMT" w:hAnsi="TimesNewRomanPSMT" w:cs="Times New Roman"/>
-        </w:rPr>
-        <w:t>) method one can demonstrate that when multiple threads of this class are created there are situations when the value of the total count is not what is expected. For example, let’s say that the multi-threaded counter object increments count 10 times and 3 threads of this object type are launched. The expected value of count is 30 (10*3) but this will not be the case if the 3 threads are not synchronized.</w:t>
+        <w:t>A significant concern in distributed systems is conflicts that might arise from unsynchronized requests to a single resource. A very simple example of this concern can be demonstrated by a class that increments a counter through a method. If this class is instantiated by another class that supports multi-threading, and increments the counter N times within its run() method one can demonstrate that when multiple threads of this class are created there are situations when the value of the total count is not what is expected. For example, let’s say that the multi-threaded counter object increments count 10 times and 3 threads of this object type are launched. The expected value of count is 30 (10*3) but this will not be the case if the 3 threads are not synchronized.</w:t>
       </w:r>
     </w:p>
     <w:p>
@@ -588,218 +542,129 @@
         </w:rPr>
         <w:t xml:space="preserve">For this question create a Counter class with 2 methods </w:t>
       </w:r>
-      <w:proofErr w:type="spellStart"/>
-      <w:proofErr w:type="gramStart"/>
       <w:r>
         <w:rPr>
           <w:rFonts w:ascii="TimesNewRomanPSMT" w:hAnsi="TimesNewRomanPSMT" w:cs="Times New Roman"/>
           <w:i/>
         </w:rPr>
-        <w:t>increaseCount</w:t>
-      </w:r>
-      <w:proofErr w:type="spellEnd"/>
+        <w:t>increaseCount()</w:t>
+      </w:r>
+      <w:r>
+        <w:rPr>
+          <w:rFonts w:ascii="TimesNewRomanPSMT" w:hAnsi="TimesNewRomanPSMT" w:cs="Times New Roman"/>
+        </w:rPr>
+        <w:t xml:space="preserve"> and </w:t>
+      </w:r>
       <w:r>
         <w:rPr>
           <w:rFonts w:ascii="TimesNewRomanPSMT" w:hAnsi="TimesNewRomanPSMT" w:cs="Times New Roman"/>
           <w:i/>
         </w:rPr>
-        <w:t>(</w:t>
-      </w:r>
-      <w:proofErr w:type="gramEnd"/>
+        <w:t>getCount()</w:t>
+      </w:r>
+      <w:r>
+        <w:rPr>
+          <w:rFonts w:ascii="TimesNewRomanPSMT" w:hAnsi="TimesNewRomanPSMT" w:cs="Times New Roman"/>
+        </w:rPr>
+        <w:t xml:space="preserve"> that correspondingly increase the value of a counter by 1 and gets the value of the counter. Now define a </w:t>
+      </w:r>
       <w:r>
         <w:rPr>
           <w:rFonts w:ascii="TimesNewRomanPSMT" w:hAnsi="TimesNewRomanPSMT" w:cs="Times New Roman"/>
           <w:i/>
         </w:rPr>
-        <w:t>)</w:t>
+        <w:t>CountingThread</w:t>
       </w:r>
       <w:r>
         <w:rPr>
           <w:rFonts w:ascii="TimesNewRomanPSMT" w:hAnsi="TimesNewRomanPSMT" w:cs="Times New Roman"/>
         </w:rPr>
-        <w:t xml:space="preserve"> and </w:t>
-      </w:r>
-      <w:proofErr w:type="spellStart"/>
+        <w:t xml:space="preserve"> class that instantiates a Counter object and implements the Runnable interface (i.e. supports multi-threading). In the </w:t>
+      </w:r>
       <w:r>
         <w:rPr>
           <w:rFonts w:ascii="TimesNewRomanPSMT" w:hAnsi="TimesNewRomanPSMT" w:cs="Times New Roman"/>
           <w:i/>
         </w:rPr>
-        <w:t>getCount</w:t>
-      </w:r>
-      <w:proofErr w:type="spellEnd"/>
+        <w:t>run()</w:t>
+      </w:r>
+      <w:r>
+        <w:rPr>
+          <w:rFonts w:ascii="TimesNewRomanPSMT" w:hAnsi="TimesNewRomanPSMT" w:cs="Times New Roman"/>
+        </w:rPr>
+        <w:t xml:space="preserve"> method of </w:t>
+      </w:r>
       <w:r>
         <w:rPr>
           <w:rFonts w:ascii="TimesNewRomanPSMT" w:hAnsi="TimesNewRomanPSMT" w:cs="Times New Roman"/>
           <w:i/>
         </w:rPr>
-        <w:t>()</w:t>
+        <w:t>CountingThread</w:t>
       </w:r>
       <w:r>
         <w:rPr>
           <w:rFonts w:ascii="TimesNewRomanPSMT" w:hAnsi="TimesNewRomanPSMT" w:cs="Times New Roman"/>
         </w:rPr>
-        <w:t xml:space="preserve"> that correspondingly increase the value of a counter by 1 and gets the value of the counter. Now define a </w:t>
-      </w:r>
-      <w:proofErr w:type="spellStart"/>
+        <w:t xml:space="preserve"> call </w:t>
+      </w:r>
       <w:r>
         <w:rPr>
           <w:rFonts w:ascii="TimesNewRomanPSMT" w:hAnsi="TimesNewRomanPSMT" w:cs="Times New Roman"/>
           <w:i/>
         </w:rPr>
-        <w:t>CountingThread</w:t>
-      </w:r>
-      <w:proofErr w:type="spellEnd"/>
+        <w:t>increaseCount()</w:t>
+      </w:r>
       <w:r>
         <w:rPr>
           <w:rFonts w:ascii="TimesNewRomanPSMT" w:hAnsi="TimesNewRomanPSMT" w:cs="Times New Roman"/>
         </w:rPr>
-        <w:t xml:space="preserve"> class that instantiates a Counter object and implements the Runnable interface (i.e. supports multi-threading). In the </w:t>
-      </w:r>
-      <w:proofErr w:type="gramStart"/>
+        <w:t xml:space="preserve"> several times. In the main method of </w:t>
+      </w:r>
       <w:r>
         <w:rPr>
           <w:rFonts w:ascii="TimesNewRomanPSMT" w:hAnsi="TimesNewRomanPSMT" w:cs="Times New Roman"/>
           <w:i/>
         </w:rPr>
-        <w:t>run(</w:t>
-      </w:r>
-      <w:proofErr w:type="gramEnd"/>
+        <w:t>CountingThread</w:t>
+      </w:r>
+      <w:r>
+        <w:rPr>
+          <w:rFonts w:ascii="TimesNewRomanPSMT" w:hAnsi="TimesNewRomanPSMT" w:cs="Times New Roman"/>
+        </w:rPr>
+        <w:t xml:space="preserve"> instantiate 3 threads of </w:t>
+      </w:r>
       <w:r>
         <w:rPr>
           <w:rFonts w:ascii="TimesNewRomanPSMT" w:hAnsi="TimesNewRomanPSMT" w:cs="Times New Roman"/>
           <w:i/>
         </w:rPr>
-        <w:t>)</w:t>
+        <w:t>CountingThread</w:t>
       </w:r>
       <w:r>
         <w:rPr>
           <w:rFonts w:ascii="TimesNewRomanPSMT" w:hAnsi="TimesNewRomanPSMT" w:cs="Times New Roman"/>
         </w:rPr>
-        <w:t xml:space="preserve"> method of </w:t>
-      </w:r>
-      <w:proofErr w:type="spellStart"/>
+        <w:t xml:space="preserve">. When these threads end get the value of the counter using </w:t>
+      </w:r>
       <w:r>
         <w:rPr>
           <w:rFonts w:ascii="TimesNewRomanPSMT" w:hAnsi="TimesNewRomanPSMT" w:cs="Times New Roman"/>
           <w:i/>
         </w:rPr>
-        <w:t>CountingThread</w:t>
-      </w:r>
-      <w:proofErr w:type="spellEnd"/>
+        <w:t>getCount()</w:t>
+      </w:r>
       <w:r>
         <w:rPr>
           <w:rFonts w:ascii="TimesNewRomanPSMT" w:hAnsi="TimesNewRomanPSMT" w:cs="Times New Roman"/>
         </w:rPr>
-        <w:t xml:space="preserve"> call </w:t>
-      </w:r>
-      <w:proofErr w:type="spellStart"/>
+        <w:t xml:space="preserve"> and print out the result. Note: you might have to put the Counter object to sleep for a few milliseconds in the </w:t>
+      </w:r>
       <w:r>
         <w:rPr>
           <w:rFonts w:ascii="TimesNewRomanPSMT" w:hAnsi="TimesNewRomanPSMT" w:cs="Times New Roman"/>
           <w:i/>
         </w:rPr>
-        <w:t>increaseCount</w:t>
-      </w:r>
-      <w:proofErr w:type="spellEnd"/>
-      <w:r>
-        <w:rPr>
-          <w:rFonts w:ascii="TimesNewRomanPSMT" w:hAnsi="TimesNewRomanPSMT" w:cs="Times New Roman"/>
-          <w:i/>
-        </w:rPr>
-        <w:t>()</w:t>
-      </w:r>
-      <w:r>
-        <w:rPr>
-          <w:rFonts w:ascii="TimesNewRomanPSMT" w:hAnsi="TimesNewRomanPSMT" w:cs="Times New Roman"/>
-        </w:rPr>
-        <w:t xml:space="preserve"> several times. In the main method of </w:t>
-      </w:r>
-      <w:proofErr w:type="spellStart"/>
-      <w:r>
-        <w:rPr>
-          <w:rFonts w:ascii="TimesNewRomanPSMT" w:hAnsi="TimesNewRomanPSMT" w:cs="Times New Roman"/>
-          <w:i/>
-        </w:rPr>
-        <w:t>CountingThread</w:t>
-      </w:r>
-      <w:proofErr w:type="spellEnd"/>
-      <w:r>
-        <w:rPr>
-          <w:rFonts w:ascii="TimesNewRomanPSMT" w:hAnsi="TimesNewRomanPSMT" w:cs="Times New Roman"/>
-        </w:rPr>
-        <w:t xml:space="preserve"> instantiate 3 threads of </w:t>
-      </w:r>
-      <w:proofErr w:type="spellStart"/>
-      <w:r>
-        <w:rPr>
-          <w:rFonts w:ascii="TimesNewRomanPSMT" w:hAnsi="TimesNewRomanPSMT" w:cs="Times New Roman"/>
-          <w:i/>
-        </w:rPr>
-        <w:t>CountingThread</w:t>
-      </w:r>
-      <w:proofErr w:type="spellEnd"/>
-      <w:r>
-        <w:rPr>
-          <w:rFonts w:ascii="TimesNewRomanPSMT" w:hAnsi="TimesNewRomanPSMT" w:cs="Times New Roman"/>
-        </w:rPr>
-        <w:t xml:space="preserve">. When these threads end get the value of the counter using </w:t>
-      </w:r>
-      <w:proofErr w:type="spellStart"/>
-      <w:proofErr w:type="gramStart"/>
-      <w:r>
-        <w:rPr>
-          <w:rFonts w:ascii="TimesNewRomanPSMT" w:hAnsi="TimesNewRomanPSMT" w:cs="Times New Roman"/>
-          <w:i/>
-        </w:rPr>
-        <w:t>getCount</w:t>
-      </w:r>
-      <w:proofErr w:type="spellEnd"/>
-      <w:r>
-        <w:rPr>
-          <w:rFonts w:ascii="TimesNewRomanPSMT" w:hAnsi="TimesNewRomanPSMT" w:cs="Times New Roman"/>
-          <w:i/>
-        </w:rPr>
-        <w:t>(</w:t>
-      </w:r>
-      <w:proofErr w:type="gramEnd"/>
-      <w:r>
-        <w:rPr>
-          <w:rFonts w:ascii="TimesNewRomanPSMT" w:hAnsi="TimesNewRomanPSMT" w:cs="Times New Roman"/>
-          <w:i/>
-        </w:rPr>
-        <w:t>)</w:t>
-      </w:r>
-      <w:r>
-        <w:rPr>
-          <w:rFonts w:ascii="TimesNewRomanPSMT" w:hAnsi="TimesNewRomanPSMT" w:cs="Times New Roman"/>
-        </w:rPr>
-        <w:t xml:space="preserve"> and print out the result. Note: you might have to put the Counter object to sleep for a few milliseconds in the </w:t>
-      </w:r>
-      <w:proofErr w:type="spellStart"/>
-      <w:proofErr w:type="gramStart"/>
-      <w:r>
-        <w:rPr>
-          <w:rFonts w:ascii="TimesNewRomanPSMT" w:hAnsi="TimesNewRomanPSMT" w:cs="Times New Roman"/>
-          <w:i/>
-        </w:rPr>
-        <w:t>increaseCount</w:t>
-      </w:r>
-      <w:proofErr w:type="spellEnd"/>
-      <w:r>
-        <w:rPr>
-          <w:rFonts w:ascii="TimesNewRomanPSMT" w:hAnsi="TimesNewRomanPSMT" w:cs="Times New Roman"/>
-          <w:i/>
-        </w:rPr>
-        <w:t>(</w:t>
-      </w:r>
-      <w:proofErr w:type="gramEnd"/>
-      <w:r>
-        <w:rPr>
-          <w:rFonts w:ascii="TimesNewRomanPSMT" w:hAnsi="TimesNewRomanPSMT" w:cs="Times New Roman"/>
-          <w:i/>
-        </w:rPr>
-        <w:t>)</w:t>
+        <w:t>increaseCount()</w:t>
       </w:r>
       <w:r>
         <w:rPr>
@@ -881,50 +746,28 @@
         <w:rPr>
           <w:rFonts w:ascii="TimesNewRomanPSMT" w:hAnsi="TimesNewRomanPSMT"/>
         </w:rPr>
-        <w:t xml:space="preserve">The Counter class is an object with an integer that can be incremented by 1. It is instantiated with a value of 0, and contains methods that increment the integer by one and return the current value of the integer. In the </w:t>
-      </w:r>
-      <w:proofErr w:type="spellStart"/>
-      <w:proofErr w:type="gramStart"/>
+        <w:t xml:space="preserve">My implementation </w:t>
+      </w:r>
       <w:r>
         <w:rPr>
           <w:rFonts w:ascii="TimesNewRomanPSMT" w:hAnsi="TimesNewRomanPSMT"/>
         </w:rPr>
-        <w:t>increaseCount</w:t>
-      </w:r>
-      <w:proofErr w:type="spellEnd"/>
+        <w:t>Cou</w:t>
+      </w:r>
       <w:r>
         <w:rPr>
           <w:rFonts w:ascii="TimesNewRomanPSMT" w:hAnsi="TimesNewRomanPSMT"/>
         </w:rPr>
-        <w:t>(</w:t>
-      </w:r>
-      <w:proofErr w:type="gramEnd"/>
+        <w:t xml:space="preserve">nter class is an object with a </w:t>
+      </w:r>
       <w:r>
         <w:rPr>
           <w:rFonts w:ascii="TimesNewRomanPSMT" w:hAnsi="TimesNewRomanPSMT"/>
         </w:rPr>
-        <w:t>) method, note that there is syntax for the synchronization of that method that is commented out. If you run the method as shown, the main class will print out an incorrect value. By using method-level synchronization, it allows the threads to synchronize their calls in order to correctly execute the application.</w:t>
-      </w:r>
-    </w:p>
-    <w:p>
-      <w:pPr>
-        <w:pStyle w:val="ListParagraph"/>
-        <w:jc w:val="both"/>
-        <w:rPr>
-          <w:rFonts w:ascii="TimesNewRomanPSMT" w:hAnsi="TimesNewRomanPSMT" w:cs="Times New Roman"/>
-        </w:rPr>
-      </w:pPr>
+        <w:t>integer that can be incremented by 1. It is instantiated with a value of 0, and contains methods that increment the integer by one and return the current value of the integer. In the increaseCount() method, note that there is syntax for the synchronization of that method that is commented out. If you run the method as shown, the main class will print out an incorrect value. By using method-level synchronization, it allows the threads to synchronize their calls in order to correctly execute the application.</w:t>
+      </w:r>
       <w:bookmarkStart w:id="0" w:name="_GoBack"/>
       <w:bookmarkEnd w:id="0"/>
-    </w:p>
-    <w:p>
-      <w:pPr>
-        <w:pStyle w:val="ListParagraph"/>
-        <w:jc w:val="both"/>
-        <w:rPr>
-          <w:rFonts w:ascii="TimesNewRomanPSMT" w:hAnsi="TimesNewRomanPSMT" w:cs="Times New Roman"/>
-        </w:rPr>
-      </w:pPr>
     </w:p>
     <w:p>
       <w:pPr>
@@ -945,35 +788,7 @@
         <w:rPr>
           <w:rFonts w:ascii="TimesNewRomanPSMT" w:hAnsi="TimesNewRomanPSMT" w:cs="TimesNewRomanPSMT"/>
         </w:rPr>
-        <w:t xml:space="preserve">A file server uses caching and achieves a hit rate of 80%. File operations in the server cost 5 </w:t>
-      </w:r>
-      <w:proofErr w:type="spellStart"/>
-      <w:r>
-        <w:rPr>
-          <w:rFonts w:ascii="TimesNewRomanPSMT" w:hAnsi="TimesNewRomanPSMT" w:cs="TimesNewRomanPSMT"/>
-        </w:rPr>
-        <w:t>ms</w:t>
-      </w:r>
-      <w:proofErr w:type="spellEnd"/>
-      <w:r>
-        <w:rPr>
-          <w:rFonts w:ascii="TimesNewRomanPSMT" w:hAnsi="TimesNewRomanPSMT" w:cs="TimesNewRomanPSMT"/>
-        </w:rPr>
-        <w:t xml:space="preserve"> of CPU time when the server finds the request blocked in the cache, and take an additional 15 </w:t>
-      </w:r>
-      <w:proofErr w:type="spellStart"/>
-      <w:r>
-        <w:rPr>
-          <w:rFonts w:ascii="TimesNewRomanPSMT" w:hAnsi="TimesNewRomanPSMT" w:cs="TimesNewRomanPSMT"/>
-        </w:rPr>
-        <w:t>ms</w:t>
-      </w:r>
-      <w:proofErr w:type="spellEnd"/>
-      <w:r>
-        <w:rPr>
-          <w:rFonts w:ascii="TimesNewRomanPSMT" w:hAnsi="TimesNewRomanPSMT" w:cs="TimesNewRomanPSMT"/>
-        </w:rPr>
-        <w:t xml:space="preserve"> of I/O time otherwise. Explaining any assumptions you make, estimate the server’s throughput capacity (average requests/sec) if it is: </w:t>
+        <w:t xml:space="preserve">A file server uses caching and achieves a hit rate of 80%. File operations in the server cost 5 ms of CPU time when the server finds the request blocked in the cache, and take an additional 15 ms of I/O time otherwise. Explaining any assumptions you make, estimate the server’s throughput capacity (average requests/sec) if it is: </w:t>
       </w:r>
     </w:p>
     <w:p>
@@ -998,7 +813,73 @@
           <w:lang w:eastAsia="en-CA"/>
         </w:rPr>
         <w:drawing>
-          <wp:anchor distT="0" distB="0" distL="114300" distR="114300" simplePos="0" relativeHeight="251692032" behindDoc="1" locked="0" layoutInCell="1" allowOverlap="1" wp14:anchorId="678CF9CE" wp14:editId="265850AB">
+          <wp:anchor distT="0" distB="0" distL="114300" distR="114300" simplePos="0" relativeHeight="251691008" behindDoc="1" locked="0" layoutInCell="1" allowOverlap="1" wp14:anchorId="2201E731" wp14:editId="3E0EFD78">
+            <wp:simplePos x="0" y="0"/>
+            <wp:positionH relativeFrom="column">
+              <wp:posOffset>-657860</wp:posOffset>
+            </wp:positionH>
+            <wp:positionV relativeFrom="page">
+              <wp:posOffset>7261860</wp:posOffset>
+            </wp:positionV>
+            <wp:extent cx="3876675" cy="2552700"/>
+            <wp:effectExtent l="0" t="0" r="9525" b="0"/>
+            <wp:wrapTight wrapText="bothSides">
+              <wp:wrapPolygon edited="0">
+                <wp:start x="0" y="0"/>
+                <wp:lineTo x="0" y="21439"/>
+                <wp:lineTo x="21547" y="21439"/>
+                <wp:lineTo x="21547" y="0"/>
+                <wp:lineTo x="0" y="0"/>
+              </wp:wrapPolygon>
+            </wp:wrapTight>
+            <wp:docPr id="1" name="Picture 1"/>
+            <wp:cNvGraphicFramePr>
+              <a:graphicFrameLocks xmlns:a="http://schemas.openxmlformats.org/drawingml/2006/main" noChangeAspect="1"/>
+            </wp:cNvGraphicFramePr>
+            <a:graphic xmlns:a="http://schemas.openxmlformats.org/drawingml/2006/main">
+              <a:graphicData uri="http://schemas.openxmlformats.org/drawingml/2006/picture">
+                <pic:pic xmlns:pic="http://schemas.openxmlformats.org/drawingml/2006/picture">
+                  <pic:nvPicPr>
+                    <pic:cNvPr id="1" name=""/>
+                    <pic:cNvPicPr/>
+                  </pic:nvPicPr>
+                  <pic:blipFill>
+                    <a:blip r:embed="rId8">
+                      <a:extLst>
+                        <a:ext uri="{28A0092B-C50C-407E-A947-70E740481C1C}">
+                          <a14:useLocalDpi xmlns:a14="http://schemas.microsoft.com/office/drawing/2010/main" val="0"/>
+                        </a:ext>
+                      </a:extLst>
+                    </a:blip>
+                    <a:stretch>
+                      <a:fillRect/>
+                    </a:stretch>
+                  </pic:blipFill>
+                  <pic:spPr>
+                    <a:xfrm>
+                      <a:off x="0" y="0"/>
+                      <a:ext cx="3876675" cy="2552700"/>
+                    </a:xfrm>
+                    <a:prstGeom prst="rect">
+                      <a:avLst/>
+                    </a:prstGeom>
+                  </pic:spPr>
+                </pic:pic>
+              </a:graphicData>
+            </a:graphic>
+            <wp14:sizeRelH relativeFrom="margin">
+              <wp14:pctWidth>0</wp14:pctWidth>
+            </wp14:sizeRelH>
+          </wp:anchor>
+        </w:drawing>
+      </w:r>
+      <w:r>
+        <w:rPr>
+          <w:noProof/>
+          <w:lang w:eastAsia="en-CA"/>
+        </w:rPr>
+        <w:drawing>
+          <wp:anchor distT="0" distB="0" distL="114300" distR="114300" simplePos="0" relativeHeight="251692032" behindDoc="1" locked="0" layoutInCell="1" allowOverlap="1" wp14:anchorId="5E640D29" wp14:editId="3F59BEED">
             <wp:simplePos x="0" y="0"/>
             <wp:positionH relativeFrom="column">
               <wp:posOffset>3218815</wp:posOffset>
@@ -1029,7 +910,7 @@
                     <pic:cNvPicPr/>
                   </pic:nvPicPr>
                   <pic:blipFill>
-                    <a:blip r:embed="rId8">
+                    <a:blip r:embed="rId9">
                       <a:extLst>
                         <a:ext uri="{28A0092B-C50C-407E-A947-70E740481C1C}">
                           <a14:useLocalDpi xmlns:a14="http://schemas.microsoft.com/office/drawing/2010/main" val="0"/>
@@ -1063,72 +944,6 @@
       </w:r>
       <w:r>
         <w:rPr>
-          <w:noProof/>
-          <w:lang w:eastAsia="en-CA"/>
-        </w:rPr>
-        <w:drawing>
-          <wp:anchor distT="0" distB="0" distL="114300" distR="114300" simplePos="0" relativeHeight="251691008" behindDoc="1" locked="0" layoutInCell="1" allowOverlap="1" wp14:anchorId="3E09AF9E" wp14:editId="14A30C9A">
-            <wp:simplePos x="0" y="0"/>
-            <wp:positionH relativeFrom="column">
-              <wp:posOffset>-657860</wp:posOffset>
-            </wp:positionH>
-            <wp:positionV relativeFrom="page">
-              <wp:posOffset>7261860</wp:posOffset>
-            </wp:positionV>
-            <wp:extent cx="3876675" cy="2552700"/>
-            <wp:effectExtent l="0" t="0" r="9525" b="0"/>
-            <wp:wrapTight wrapText="bothSides">
-              <wp:wrapPolygon edited="0">
-                <wp:start x="0" y="0"/>
-                <wp:lineTo x="0" y="21439"/>
-                <wp:lineTo x="21547" y="21439"/>
-                <wp:lineTo x="21547" y="0"/>
-                <wp:lineTo x="0" y="0"/>
-              </wp:wrapPolygon>
-            </wp:wrapTight>
-            <wp:docPr id="1" name="Picture 1"/>
-            <wp:cNvGraphicFramePr>
-              <a:graphicFrameLocks xmlns:a="http://schemas.openxmlformats.org/drawingml/2006/main" noChangeAspect="1"/>
-            </wp:cNvGraphicFramePr>
-            <a:graphic xmlns:a="http://schemas.openxmlformats.org/drawingml/2006/main">
-              <a:graphicData uri="http://schemas.openxmlformats.org/drawingml/2006/picture">
-                <pic:pic xmlns:pic="http://schemas.openxmlformats.org/drawingml/2006/picture">
-                  <pic:nvPicPr>
-                    <pic:cNvPr id="1" name=""/>
-                    <pic:cNvPicPr/>
-                  </pic:nvPicPr>
-                  <pic:blipFill>
-                    <a:blip r:embed="rId9">
-                      <a:extLst>
-                        <a:ext uri="{28A0092B-C50C-407E-A947-70E740481C1C}">
-                          <a14:useLocalDpi xmlns:a14="http://schemas.microsoft.com/office/drawing/2010/main" val="0"/>
-                        </a:ext>
-                      </a:extLst>
-                    </a:blip>
-                    <a:stretch>
-                      <a:fillRect/>
-                    </a:stretch>
-                  </pic:blipFill>
-                  <pic:spPr>
-                    <a:xfrm>
-                      <a:off x="0" y="0"/>
-                      <a:ext cx="3876675" cy="2552700"/>
-                    </a:xfrm>
-                    <a:prstGeom prst="rect">
-                      <a:avLst/>
-                    </a:prstGeom>
-                  </pic:spPr>
-                </pic:pic>
-              </a:graphicData>
-            </a:graphic>
-            <wp14:sizeRelH relativeFrom="margin">
-              <wp14:pctWidth>0</wp14:pctWidth>
-            </wp14:sizeRelH>
-          </wp:anchor>
-        </w:drawing>
-      </w:r>
-      <w:r>
-        <w:rPr>
           <w:rFonts w:ascii="TimesNewRomanPSMT" w:hAnsi="TimesNewRomanPSMT" w:cs="TimesNewRomanPSMT"/>
         </w:rPr>
         <w:t xml:space="preserve">Single-threaded </w:t>
@@ -1154,7 +969,6 @@
         <w:rPr>
           <w:rFonts w:ascii="TimesNewRomanPSMT" w:hAnsi="TimesNewRomanPSMT" w:cs="TimesNewRomanPSMT"/>
         </w:rPr>
-        <w:lastRenderedPageBreak/>
         <w:t>Two-threaded, running on a single processor;</w:t>
       </w:r>
     </w:p>
@@ -1178,6 +992,7 @@
         <w:rPr>
           <w:rFonts w:ascii="TimesNewRomanPSMT" w:hAnsi="TimesNewRomanPSMT" w:cs="TimesNewRomanPSMT"/>
         </w:rPr>
+        <w:lastRenderedPageBreak/>
         <w:t>Two-threaded, running on a two-processor computer.</w:t>
       </w:r>
       <w:r>
@@ -1278,29 +1093,7 @@
         <w:rPr>
           <w:rFonts w:ascii="TimesNewRomanPSMT" w:hAnsi="TimesNewRomanPSMT" w:cs="TimesNewRomanPSMT"/>
         </w:rPr>
-        <w:t>A clock is reading 10:27:54:0 (</w:t>
-      </w:r>
-      <w:proofErr w:type="spellStart"/>
-      <w:r>
-        <w:rPr>
-          <w:rFonts w:ascii="TimesNewRomanPSMT" w:hAnsi="TimesNewRomanPSMT" w:cs="TimesNewRomanPSMT"/>
-        </w:rPr>
-        <w:t>hr</w:t>
-      </w:r>
-      <w:proofErr w:type="gramStart"/>
-      <w:r>
-        <w:rPr>
-          <w:rFonts w:ascii="TimesNewRomanPSMT" w:hAnsi="TimesNewRomanPSMT" w:cs="TimesNewRomanPSMT"/>
-        </w:rPr>
-        <w:t>:min:sec</w:t>
-      </w:r>
-      <w:proofErr w:type="spellEnd"/>
-      <w:proofErr w:type="gramEnd"/>
-      <w:r>
-        <w:rPr>
-          <w:rFonts w:ascii="TimesNewRomanPSMT" w:hAnsi="TimesNewRomanPSMT" w:cs="TimesNewRomanPSMT"/>
-        </w:rPr>
-        <w:t>) when it is discovered to be 4 seconds fast. Explain why it is undesirable to set it back to the right time at that point and show (numerically) how it should be adjusted so as to be correct after 8 seconds has elapsed</w:t>
+        <w:t>A clock is reading 10:27:54:0 (hr:min:sec) when it is discovered to be 4 seconds fast. Explain why it is undesirable to set it back to the right time at that point and show (numerically) how it should be adjusted so as to be correct after 8 seconds has elapsed</w:t>
       </w:r>
       <w:r>
         <w:rPr>
@@ -1475,21 +1268,7 @@
         <w:rPr>
           <w:rFonts w:ascii="TimesNewRomanPSMT" w:hAnsi="TimesNewRomanPSMT" w:cs="TimesNewRomanPSMT"/>
         </w:rPr>
-        <w:t xml:space="preserve"> events occurring for each of two processes, p1 and p2. Arrows between processes denote message transmission. Draw and label the lattice of consistent states (p1 state, p2 state), beginning with the initial state (0</w:t>
-      </w:r>
-      <w:proofErr w:type="gramStart"/>
-      <w:r>
-        <w:rPr>
-          <w:rFonts w:ascii="TimesNewRomanPSMT" w:hAnsi="TimesNewRomanPSMT" w:cs="TimesNewRomanPSMT"/>
-        </w:rPr>
-        <w:t>,0</w:t>
-      </w:r>
-      <w:proofErr w:type="gramEnd"/>
-      <w:r>
-        <w:rPr>
-          <w:rFonts w:ascii="TimesNewRomanPSMT" w:hAnsi="TimesNewRomanPSMT" w:cs="TimesNewRomanPSMT"/>
-        </w:rPr>
-        <w:t>).                                           [15]</w:t>
+        <w:t xml:space="preserve"> events occurring for each of two processes, p1 and p2. Arrows between processes denote message transmission. Draw and label the lattice of consistent states (p1 state, p2 state), beginning with the initial state (0,0).                                           [15]</w:t>
       </w:r>
     </w:p>
     <w:p>
@@ -1553,49 +1332,7 @@
         <w:rPr>
           <w:rFonts w:ascii="TimesNewRomanPSMT" w:hAnsi="TimesNewRomanPSMT"/>
         </w:rPr>
-        <w:t xml:space="preserve">In a certain system, each process typically uses a critical section many times before another process requires it. Explain why </w:t>
-      </w:r>
-      <w:proofErr w:type="spellStart"/>
-      <w:r>
-        <w:rPr>
-          <w:rFonts w:ascii="TimesNewRomanPSMT" w:hAnsi="TimesNewRomanPSMT"/>
-        </w:rPr>
-        <w:t>Ricart</w:t>
-      </w:r>
-      <w:proofErr w:type="spellEnd"/>
-      <w:r>
-        <w:rPr>
-          <w:rFonts w:ascii="TimesNewRomanPSMT" w:hAnsi="TimesNewRomanPSMT"/>
-        </w:rPr>
-        <w:t xml:space="preserve"> and </w:t>
-      </w:r>
-      <w:proofErr w:type="spellStart"/>
-      <w:r>
-        <w:rPr>
-          <w:rFonts w:ascii="TimesNewRomanPSMT" w:hAnsi="TimesNewRomanPSMT"/>
-        </w:rPr>
-        <w:t>Agrawala’s</w:t>
-      </w:r>
-      <w:proofErr w:type="spellEnd"/>
-      <w:r>
-        <w:rPr>
-          <w:rFonts w:ascii="TimesNewRomanPSMT" w:hAnsi="TimesNewRomanPSMT"/>
-        </w:rPr>
-        <w:t xml:space="preserve"> multicast-based mutual exclusion algorithm is inefficient for this case, and describes how to improve its performance, Does your adaptation satisfy </w:t>
-      </w:r>
-      <w:proofErr w:type="spellStart"/>
-      <w:r>
-        <w:rPr>
-          <w:rFonts w:ascii="TimesNewRomanPSMT" w:hAnsi="TimesNewRomanPSMT"/>
-        </w:rPr>
-        <w:t>liveness</w:t>
-      </w:r>
-      <w:proofErr w:type="spellEnd"/>
-      <w:r>
-        <w:rPr>
-          <w:rFonts w:ascii="TimesNewRomanPSMT" w:hAnsi="TimesNewRomanPSMT"/>
-        </w:rPr>
-        <w:t xml:space="preserve"> condition ME2?                                                                    [7]</w:t>
+        <w:t>In a certain system, each process typically uses a critical section many times before another process requires it. Explain why Ricart and Agrawala’s multicast-based mutual exclusion algorithm is inefficient for this case, and describes how to improve its performance, Does your adaptation satisfy liveness condition ME2?                                                                    [7]</w:t>
       </w:r>
     </w:p>
     <w:p>
@@ -4045,8 +3782,8 @@
     <w:rsid w:val="001741ED"/>
     <w:rsid w:val="00251069"/>
     <w:rsid w:val="00930A23"/>
+    <w:rsid w:val="009B55AF"/>
     <w:rsid w:val="00AD66BD"/>
-    <w:rsid w:val="00EA45AD"/>
   </w:rsids>
   <m:mathPr>
     <m:mathFont m:val="Cambria Math"/>
@@ -4774,7 +4511,7 @@
 </file>
 
 <file path=customXml/itemProps1.xml><?xml version="1.0" encoding="utf-8"?>
-<ds:datastoreItem xmlns:ds="http://schemas.openxmlformats.org/officeDocument/2006/customXml" ds:itemID="{0CFFC80A-8A6E-4E36-998B-4DAF0F52D6C2}">
+<ds:datastoreItem xmlns:ds="http://schemas.openxmlformats.org/officeDocument/2006/customXml" ds:itemID="{B645314B-150B-407C-84A8-BA3D4D14274C}">
   <ds:schemaRefs>
     <ds:schemaRef ds:uri="http://schemas.openxmlformats.org/officeDocument/2006/bibliography"/>
   </ds:schemaRefs>

</xml_diff>

<commit_message>
Assignment 3 - Report Question 1 done
</commit_message>
<xml_diff>
--- a/Assignment/Assignment 3/Distributed Systems - Assignment 3 Devan Shah 100428864.docx
+++ b/Assignment/Assignment 3/Distributed Systems - Assignment 3 Devan Shah 100428864.docx
@@ -506,7 +506,6 @@
           <w:ilvl w:val="0"/>
           <w:numId w:val="4"/>
         </w:numPr>
-        <w:jc w:val="both"/>
         <w:rPr>
           <w:rFonts w:ascii="TimesNewRomanPSMT" w:hAnsi="TimesNewRomanPSMT" w:cs="Times New Roman"/>
         </w:rPr>
@@ -522,7 +521,6 @@
     <w:p>
       <w:pPr>
         <w:pStyle w:val="ListParagraph"/>
-        <w:jc w:val="both"/>
         <w:rPr>
           <w:rFonts w:ascii="TimesNewRomanPSMT" w:hAnsi="TimesNewRomanPSMT" w:cs="Times New Roman"/>
         </w:rPr>
@@ -531,7 +529,6 @@
     <w:p>
       <w:pPr>
         <w:pStyle w:val="ListParagraph"/>
-        <w:jc w:val="both"/>
         <w:rPr>
           <w:rFonts w:ascii="TimesNewRomanPSMT" w:hAnsi="TimesNewRomanPSMT" w:cs="Times New Roman"/>
         </w:rPr>
@@ -677,11 +674,6 @@
           <w:rFonts w:ascii="TimesNewRomanPSMT" w:hAnsi="TimesNewRomanPSMT" w:cs="Times New Roman"/>
         </w:rPr>
         <w:tab/>
-      </w:r>
-      <w:r>
-        <w:rPr>
-          <w:rFonts w:ascii="TimesNewRomanPSMT" w:hAnsi="TimesNewRomanPSMT" w:cs="Times New Roman"/>
-        </w:rPr>
         <w:t xml:space="preserve">                                                                </w:t>
       </w:r>
       <w:r>
@@ -700,7 +692,6 @@
     <w:p>
       <w:pPr>
         <w:pStyle w:val="ListParagraph"/>
-        <w:jc w:val="both"/>
         <w:rPr>
           <w:rFonts w:ascii="TimesNewRomanPSMT" w:hAnsi="TimesNewRomanPSMT" w:cs="Times New Roman"/>
           <w:b/>
@@ -721,7 +712,6 @@
     <w:p>
       <w:pPr>
         <w:pStyle w:val="ListParagraph"/>
-        <w:jc w:val="both"/>
         <w:rPr>
           <w:rFonts w:ascii="TimesNewRomanPSMT" w:hAnsi="TimesNewRomanPSMT" w:cs="Times New Roman"/>
           <w:b/>
@@ -733,78 +723,376 @@
     <w:p>
       <w:pPr>
         <w:pStyle w:val="ListParagraph"/>
+        <w:ind w:left="709" w:firstLine="720"/>
+        <w:rPr>
+          <w:rFonts w:ascii="TimesNewRomanPSMT" w:hAnsi="TimesNewRomanPSMT" w:cs="Times New Roman"/>
+        </w:rPr>
+      </w:pPr>
+      <w:r>
+        <w:rPr>
+          <w:rFonts w:ascii="TimesNewRomanPSMT" w:hAnsi="TimesNewRomanPSMT"/>
+        </w:rPr>
+        <w:t>The implementation of the Counter class is to keep an incrementing count of an integer. On Object creation of Counter the</w:t>
+      </w:r>
+      <w:r>
+        <w:rPr>
+          <w:rFonts w:ascii="TimesNewRomanPSMT" w:hAnsi="TimesNewRomanPSMT"/>
+        </w:rPr>
+        <w:t xml:space="preserve"> counter (incremental counter) is initialized at 0, w</w:t>
+      </w:r>
+      <w:r>
+        <w:rPr>
+          <w:rFonts w:ascii="TimesNewRomanPSMT" w:hAnsi="TimesNewRomanPSMT"/>
+        </w:rPr>
+        <w:t>h</w:t>
+      </w:r>
+      <w:r>
+        <w:rPr>
+          <w:rFonts w:ascii="TimesNewRomanPSMT" w:hAnsi="TimesNewRomanPSMT"/>
+        </w:rPr>
+        <w:t>ich can be</w:t>
+      </w:r>
+      <w:r>
+        <w:rPr>
+          <w:rFonts w:ascii="TimesNewRomanPSMT" w:hAnsi="TimesNewRomanPSMT"/>
+        </w:rPr>
+        <w:t xml:space="preserve"> incremented by 1 every </w:t>
+      </w:r>
+      <w:r>
+        <w:rPr>
+          <w:rFonts w:ascii="TimesNewRomanPSMT" w:hAnsi="TimesNewRomanPSMT"/>
+        </w:rPr>
+        <w:t xml:space="preserve">by calling the function </w:t>
+      </w:r>
+      <w:r>
+        <w:rPr>
+          <w:rFonts w:ascii="TimesNewRomanPSMT" w:hAnsi="TimesNewRomanPSMT"/>
+        </w:rPr>
+        <w:t xml:space="preserve">increaseCount() </w:t>
+      </w:r>
+      <w:r>
+        <w:rPr>
+          <w:rFonts w:ascii="TimesNewRomanPSMT" w:hAnsi="TimesNewRomanPSMT"/>
+        </w:rPr>
+        <w:t>available i</w:t>
+      </w:r>
+      <w:r>
+        <w:rPr>
+          <w:rFonts w:ascii="TimesNewRomanPSMT" w:hAnsi="TimesNewRomanPSMT"/>
+        </w:rPr>
+        <w:t>n the Counter class (or object</w:t>
+      </w:r>
+      <w:r>
+        <w:rPr>
+          <w:rFonts w:ascii="TimesNewRomanPSMT" w:hAnsi="TimesNewRomanPSMT"/>
+        </w:rPr>
+        <w:t>).</w:t>
+      </w:r>
+      <w:r>
+        <w:rPr>
+          <w:rFonts w:ascii="TimesNewRomanPSMT" w:hAnsi="TimesNewRomanPSMT"/>
+        </w:rPr>
+        <w:t xml:space="preserve"> The Counter class also contains a getCount() </w:t>
+      </w:r>
+      <w:r>
+        <w:rPr>
+          <w:rFonts w:ascii="TimesNewRomanPSMT" w:hAnsi="TimesNewRomanPSMT"/>
+        </w:rPr>
+        <w:t>that is used to get the current count value.</w:t>
+      </w:r>
+      <w:r>
+        <w:rPr>
+          <w:rFonts w:ascii="TimesNewRomanPSMT" w:hAnsi="TimesNewRomanPSMT"/>
+        </w:rPr>
+        <w:t xml:space="preserve"> </w:t>
+      </w:r>
+      <w:r>
+        <w:rPr>
+          <w:rFonts w:ascii="TimesNewRomanPSMT" w:hAnsi="TimesNewRomanPSMT"/>
+        </w:rPr>
+        <w:t>The Counter class object is shared betw</w:t>
+      </w:r>
+      <w:r>
+        <w:rPr>
+          <w:rFonts w:ascii="TimesNewRomanPSMT" w:hAnsi="TimesNewRomanPSMT"/>
+        </w:rPr>
+        <w:t xml:space="preserve">een all threads in this example, there for any updates to the common variables need to be </w:t>
+      </w:r>
+      <w:r>
+        <w:rPr>
+          <w:rFonts w:ascii="TimesNewRomanPSMT" w:hAnsi="TimesNewRomanPSMT"/>
+        </w:rPr>
+        <w:t>synchronize</w:t>
+      </w:r>
+      <w:r>
+        <w:rPr>
+          <w:rFonts w:ascii="TimesNewRomanPSMT" w:hAnsi="TimesNewRomanPSMT"/>
+        </w:rPr>
+        <w:t xml:space="preserve">d to make sure that threads are updating the value correctly. </w:t>
+      </w:r>
+      <w:r>
+        <w:rPr>
+          <w:rFonts w:ascii="TimesNewRomanPSMT" w:hAnsi="TimesNewRomanPSMT"/>
+        </w:rPr>
+        <w:t xml:space="preserve">Figure 1 and Figure 3 </w:t>
+      </w:r>
+      <w:r>
+        <w:rPr>
+          <w:rFonts w:ascii="TimesNewRomanPSMT" w:hAnsi="TimesNewRomanPSMT"/>
+        </w:rPr>
+        <w:t xml:space="preserve">show </w:t>
+      </w:r>
+      <w:r>
+        <w:rPr>
+          <w:rFonts w:ascii="TimesNewRomanPSMT" w:hAnsi="TimesNewRomanPSMT"/>
+        </w:rPr>
+        <w:t xml:space="preserve">code with no use of method-level </w:t>
+      </w:r>
+      <w:r>
+        <w:rPr>
+          <w:rFonts w:ascii="TimesNewRomanPSMT" w:hAnsi="TimesNewRomanPSMT" w:cs="Times New Roman"/>
+        </w:rPr>
+        <w:t>synchronization</w:t>
+      </w:r>
+      <w:r>
+        <w:rPr>
+          <w:rFonts w:ascii="TimesNewRomanPSMT" w:hAnsi="TimesNewRomanPSMT" w:cs="Times New Roman"/>
+        </w:rPr>
+        <w:t xml:space="preserve"> and with method-level </w:t>
+      </w:r>
+      <w:r>
+        <w:rPr>
+          <w:rFonts w:ascii="TimesNewRomanPSMT" w:hAnsi="TimesNewRomanPSMT" w:cs="Times New Roman"/>
+        </w:rPr>
+        <w:t>synchronization</w:t>
+      </w:r>
+      <w:r>
+        <w:rPr>
+          <w:rFonts w:ascii="TimesNewRomanPSMT" w:hAnsi="TimesNewRomanPSMT" w:cs="Times New Roman"/>
+        </w:rPr>
+        <w:t>.</w:t>
+      </w:r>
+    </w:p>
+    <w:p>
+      <w:pPr>
+        <w:pStyle w:val="ListParagraph"/>
         <w:ind w:firstLine="720"/>
-        <w:jc w:val="both"/>
+        <w:rPr>
+          <w:rFonts w:ascii="TimesNewRomanPSMT" w:hAnsi="TimesNewRomanPSMT"/>
+        </w:rPr>
+      </w:pPr>
+      <w:r>
+        <w:rPr>
+          <w:rFonts w:ascii="TimesNewRomanPSMT" w:hAnsi="TimesNewRomanPSMT" w:cs="Times New Roman"/>
+          <w:i/>
+        </w:rPr>
+        <w:t>Figure 1</w:t>
+      </w:r>
+      <w:r>
+        <w:rPr>
+          <w:rFonts w:ascii="TimesNewRomanPSMT" w:hAnsi="TimesNewRomanPSMT" w:cs="Times New Roman"/>
+        </w:rPr>
+        <w:t xml:space="preserve"> on the left shows the increaseCount() function from the Counter class </w:t>
+      </w:r>
+      <w:r>
         <w:rPr>
           <w:rFonts w:ascii="TimesNewRomanPSMT" w:hAnsi="TimesNewRomanPSMT" w:cs="Times New Roman"/>
           <w:b/>
-          <w:sz w:val="24"/>
-          <w:szCs w:val="24"/>
-        </w:rPr>
-      </w:pPr>
+        </w:rPr>
+        <w:t>without the use of method-level synchronization</w:t>
+      </w:r>
+      <w:r>
+        <w:rPr>
+          <w:rFonts w:ascii="TimesNewRomanPSMT" w:hAnsi="TimesNewRomanPSMT" w:cs="Times New Roman"/>
+        </w:rPr>
+        <w:t xml:space="preserve">, the reason for the thread sleep is to make sure that slow data processing was simulated accurately. With the use of 3 threads and each thread incrementing the shared Counter object the result at the end should be 30 (10*3). But without the use of method-level </w:t>
+      </w:r>
       <w:r>
         <w:rPr>
           <w:rFonts w:ascii="TimesNewRomanPSMT" w:hAnsi="TimesNewRomanPSMT"/>
         </w:rPr>
-        <w:t xml:space="preserve">My implementation </w:t>
+        <w:t>synchronization this is now the case.</w:t>
       </w:r>
       <w:r>
         <w:rPr>
           <w:rFonts w:ascii="TimesNewRomanPSMT" w:hAnsi="TimesNewRomanPSMT"/>
         </w:rPr>
-        <w:t>Cou</w:t>
-      </w:r>
-      <w:r>
-        <w:rPr>
-          <w:rFonts w:ascii="TimesNewRomanPSMT" w:hAnsi="TimesNewRomanPSMT"/>
-        </w:rPr>
-        <w:t xml:space="preserve">nter class is an object with a </w:t>
-      </w:r>
-      <w:r>
-        <w:rPr>
-          <w:rFonts w:ascii="TimesNewRomanPSMT" w:hAnsi="TimesNewRomanPSMT"/>
-        </w:rPr>
-        <w:t>integer that can be incremented by 1. It is instantiated with a value of 0, and contains methods that increment the integer by one and return the current value of the integer. In the increaseCount() method, note that there is syntax for the synchronization of that method that is commented out. If you run the method as shown, the main class will print out an incorrect value. By using method-level synchronization, it allows the threads to synchronize their calls in order to correctly execute the application.</w:t>
-      </w:r>
-      <w:bookmarkStart w:id="0" w:name="_GoBack"/>
-      <w:bookmarkEnd w:id="0"/>
+        <w:t xml:space="preserve"> Figure 2 shows the out of the code without the use of method-level synchronization.</w:t>
+      </w:r>
     </w:p>
     <w:p>
       <w:pPr>
         <w:pStyle w:val="ListParagraph"/>
-        <w:numPr>
-          <w:ilvl w:val="0"/>
-          <w:numId w:val="4"/>
-        </w:numPr>
-        <w:autoSpaceDE w:val="0"/>
-        <w:autoSpaceDN w:val="0"/>
-        <w:adjustRightInd w:val="0"/>
-        <w:spacing w:after="0" w:line="240" w:lineRule="auto"/>
-        <w:rPr>
-          <w:rFonts w:ascii="TimesNewRomanPSMT" w:hAnsi="TimesNewRomanPSMT" w:cs="TimesNewRomanPSMT"/>
-        </w:rPr>
-      </w:pPr>
-      <w:r>
-        <w:rPr>
-          <w:rFonts w:ascii="TimesNewRomanPSMT" w:hAnsi="TimesNewRomanPSMT" w:cs="TimesNewRomanPSMT"/>
-        </w:rPr>
-        <w:t xml:space="preserve">A file server uses caching and achieves a hit rate of 80%. File operations in the server cost 5 ms of CPU time when the server finds the request blocked in the cache, and take an additional 15 ms of I/O time otherwise. Explaining any assumptions you make, estimate the server’s throughput capacity (average requests/sec) if it is: </w:t>
+        <w:ind w:firstLine="720"/>
+        <w:rPr>
+          <w:rFonts w:ascii="TimesNewRomanPSMT" w:hAnsi="TimesNewRomanPSMT"/>
+        </w:rPr>
+      </w:pPr>
+      <w:r>
+        <w:rPr>
+          <w:noProof/>
+          <w:lang w:eastAsia="en-CA"/>
+        </w:rPr>
+        <mc:AlternateContent>
+          <mc:Choice Requires="wps">
+            <w:drawing>
+              <wp:anchor distT="0" distB="0" distL="114300" distR="114300" simplePos="0" relativeHeight="251697152" behindDoc="1" locked="0" layoutInCell="1" allowOverlap="1" wp14:anchorId="6437B6AB" wp14:editId="486797CF">
+                <wp:simplePos x="0" y="0"/>
+                <wp:positionH relativeFrom="column">
+                  <wp:posOffset>3323590</wp:posOffset>
+                </wp:positionH>
+                <wp:positionV relativeFrom="paragraph">
+                  <wp:posOffset>951230</wp:posOffset>
+                </wp:positionV>
+                <wp:extent cx="2867025" cy="635"/>
+                <wp:effectExtent l="0" t="0" r="0" b="0"/>
+                <wp:wrapNone/>
+                <wp:docPr id="9" name="Text Box 9"/>
+                <wp:cNvGraphicFramePr/>
+                <a:graphic xmlns:a="http://schemas.openxmlformats.org/drawingml/2006/main">
+                  <a:graphicData uri="http://schemas.microsoft.com/office/word/2010/wordprocessingShape">
+                    <wps:wsp>
+                      <wps:cNvSpPr txBox="1"/>
+                      <wps:spPr>
+                        <a:xfrm>
+                          <a:off x="0" y="0"/>
+                          <a:ext cx="2867025" cy="635"/>
+                        </a:xfrm>
+                        <a:prstGeom prst="rect">
+                          <a:avLst/>
+                        </a:prstGeom>
+                        <a:solidFill>
+                          <a:prstClr val="white"/>
+                        </a:solidFill>
+                        <a:ln>
+                          <a:noFill/>
+                        </a:ln>
+                        <a:effectLst/>
+                      </wps:spPr>
+                      <wps:txbx>
+                        <w:txbxContent>
+                          <w:p>
+                            <w:pPr>
+                              <w:pStyle w:val="Caption"/>
+                              <w:rPr>
+                                <w:noProof/>
+                              </w:rPr>
+                            </w:pPr>
+                            <w:r>
+                              <w:t>Figure 2 Shows the output from the run of the code without the use of method-level synchronization.</w:t>
+                            </w:r>
+                            <w:r>
+                              <w:t xml:space="preserve"> The result will always be dif</w:t>
+                            </w:r>
+                            <w:r>
+                              <w:t>ferent, sometimes it may be 30.</w:t>
+                            </w:r>
+                          </w:p>
+                        </w:txbxContent>
+                      </wps:txbx>
+                      <wps:bodyPr rot="0" spcFirstLastPara="0" vertOverflow="overflow" horzOverflow="overflow" vert="horz" wrap="square" lIns="0" tIns="0" rIns="0" bIns="0" numCol="1" spcCol="0" rtlCol="0" fromWordArt="0" anchor="t" anchorCtr="0" forceAA="0" compatLnSpc="1">
+                        <a:prstTxWarp prst="textNoShape">
+                          <a:avLst/>
+                        </a:prstTxWarp>
+                        <a:spAutoFit/>
+                      </wps:bodyPr>
+                    </wps:wsp>
+                  </a:graphicData>
+                </a:graphic>
+              </wp:anchor>
+            </w:drawing>
+          </mc:Choice>
+          <mc:Fallback>
+            <w:pict>
+              <v:shape w14:anchorId="6437B6AB" id="Text Box 9" o:spid="_x0000_s1027" type="#_x0000_t202" style="position:absolute;left:0;text-align:left;margin-left:261.7pt;margin-top:74.9pt;width:225.75pt;height:.05pt;z-index:-251619328;visibility:visible;mso-wrap-style:square;mso-wrap-distance-left:9pt;mso-wrap-distance-top:0;mso-wrap-distance-right:9pt;mso-wrap-distance-bottom:0;mso-position-horizontal:absolute;mso-position-horizontal-relative:text;mso-position-vertical:absolute;mso-position-vertical-relative:text;v-text-anchor:top" o:gfxdata="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" stroked="f">
+                <v:textbox style="mso-fit-shape-to-text:t" inset="0,0,0,0">
+                  <w:txbxContent>
+                    <w:p>
+                      <w:pPr>
+                        <w:pStyle w:val="Caption"/>
+                        <w:rPr>
+                          <w:noProof/>
+                        </w:rPr>
+                      </w:pPr>
+                      <w:r>
+                        <w:t>Figure 2 Shows the output from the run of the code without the use of method-level synchronization.</w:t>
+                      </w:r>
+                      <w:r>
+                        <w:t xml:space="preserve"> The result will always be dif</w:t>
+                      </w:r>
+                      <w:r>
+                        <w:t>ferent, sometimes it may be 30.</w:t>
+                      </w:r>
+                    </w:p>
+                  </w:txbxContent>
+                </v:textbox>
+              </v:shape>
+            </w:pict>
+          </mc:Fallback>
+        </mc:AlternateContent>
+      </w:r>
+      <w:r>
+        <w:rPr>
+          <w:noProof/>
+          <w:lang w:eastAsia="en-CA"/>
+        </w:rPr>
+        <w:drawing>
+          <wp:anchor distT="0" distB="0" distL="114300" distR="114300" simplePos="0" relativeHeight="251693056" behindDoc="1" locked="0" layoutInCell="1" allowOverlap="1" wp14:anchorId="70BA9AEF" wp14:editId="41D6C340">
+            <wp:simplePos x="0" y="0"/>
+            <wp:positionH relativeFrom="column">
+              <wp:posOffset>3323590</wp:posOffset>
+            </wp:positionH>
+            <wp:positionV relativeFrom="paragraph">
+              <wp:posOffset>122555</wp:posOffset>
+            </wp:positionV>
+            <wp:extent cx="2867025" cy="771525"/>
+            <wp:effectExtent l="0" t="0" r="9525" b="9525"/>
+            <wp:wrapNone/>
+            <wp:docPr id="7" name="Picture 7"/>
+            <wp:cNvGraphicFramePr>
+              <a:graphicFrameLocks xmlns:a="http://schemas.openxmlformats.org/drawingml/2006/main" noChangeAspect="1"/>
+            </wp:cNvGraphicFramePr>
+            <a:graphic xmlns:a="http://schemas.openxmlformats.org/drawingml/2006/main">
+              <a:graphicData uri="http://schemas.openxmlformats.org/drawingml/2006/picture">
+                <pic:pic xmlns:pic="http://schemas.openxmlformats.org/drawingml/2006/picture">
+                  <pic:nvPicPr>
+                    <pic:cNvPr id="1" name=""/>
+                    <pic:cNvPicPr/>
+                  </pic:nvPicPr>
+                  <pic:blipFill>
+                    <a:blip r:embed="rId8">
+                      <a:extLst>
+                        <a:ext uri="{28A0092B-C50C-407E-A947-70E740481C1C}">
+                          <a14:useLocalDpi xmlns:a14="http://schemas.microsoft.com/office/drawing/2010/main" val="0"/>
+                        </a:ext>
+                      </a:extLst>
+                    </a:blip>
+                    <a:stretch>
+                      <a:fillRect/>
+                    </a:stretch>
+                  </pic:blipFill>
+                  <pic:spPr>
+                    <a:xfrm>
+                      <a:off x="0" y="0"/>
+                      <a:ext cx="2867025" cy="771525"/>
+                    </a:xfrm>
+                    <a:prstGeom prst="rect">
+                      <a:avLst/>
+                    </a:prstGeom>
+                  </pic:spPr>
+                </pic:pic>
+              </a:graphicData>
+            </a:graphic>
+          </wp:anchor>
+        </w:drawing>
       </w:r>
     </w:p>
     <w:p>
       <w:pPr>
         <w:pStyle w:val="ListParagraph"/>
-        <w:numPr>
-          <w:ilvl w:val="1"/>
-          <w:numId w:val="4"/>
-        </w:numPr>
-        <w:autoSpaceDE w:val="0"/>
-        <w:autoSpaceDN w:val="0"/>
-        <w:adjustRightInd w:val="0"/>
-        <w:spacing w:after="0" w:line="240" w:lineRule="auto"/>
-        <w:ind w:left="1134" w:hanging="54"/>
-        <w:rPr>
-          <w:rFonts w:ascii="TimesNewRomanPSMT" w:hAnsi="TimesNewRomanPSMT" w:cs="TimesNewRomanPSMT"/>
+        <w:ind w:firstLine="720"/>
+        <w:rPr>
+          <w:rFonts w:ascii="TimesNewRomanPSMT" w:hAnsi="TimesNewRomanPSMT"/>
         </w:rPr>
       </w:pPr>
       <w:r>
@@ -812,18 +1100,130 @@
           <w:noProof/>
           <w:lang w:eastAsia="en-CA"/>
         </w:rPr>
+        <mc:AlternateContent>
+          <mc:Choice Requires="wps">
+            <w:drawing>
+              <wp:anchor distT="0" distB="0" distL="114300" distR="114300" simplePos="0" relativeHeight="251695104" behindDoc="1" locked="0" layoutInCell="1" allowOverlap="1" wp14:anchorId="449E1DF1" wp14:editId="00EF8A49">
+                <wp:simplePos x="0" y="0"/>
+                <wp:positionH relativeFrom="column">
+                  <wp:posOffset>-715010</wp:posOffset>
+                </wp:positionH>
+                <wp:positionV relativeFrom="paragraph">
+                  <wp:posOffset>177800</wp:posOffset>
+                </wp:positionV>
+                <wp:extent cx="3876675" cy="371475"/>
+                <wp:effectExtent l="0" t="0" r="9525" b="9525"/>
+                <wp:wrapNone/>
+                <wp:docPr id="8" name="Text Box 8"/>
+                <wp:cNvGraphicFramePr/>
+                <a:graphic xmlns:a="http://schemas.openxmlformats.org/drawingml/2006/main">
+                  <a:graphicData uri="http://schemas.microsoft.com/office/word/2010/wordprocessingShape">
+                    <wps:wsp>
+                      <wps:cNvSpPr txBox="1"/>
+                      <wps:spPr>
+                        <a:xfrm>
+                          <a:off x="0" y="0"/>
+                          <a:ext cx="3876675" cy="371475"/>
+                        </a:xfrm>
+                        <a:prstGeom prst="rect">
+                          <a:avLst/>
+                        </a:prstGeom>
+                        <a:solidFill>
+                          <a:prstClr val="white"/>
+                        </a:solidFill>
+                        <a:ln>
+                          <a:noFill/>
+                        </a:ln>
+                        <a:effectLst/>
+                      </wps:spPr>
+                      <wps:txbx>
+                        <w:txbxContent>
+                          <w:p>
+                            <w:pPr>
+                              <w:pStyle w:val="Caption"/>
+                              <w:rPr>
+                                <w:noProof/>
+                              </w:rPr>
+                            </w:pPr>
+                            <w:r>
+                              <w:t xml:space="preserve">Figure </w:t>
+                            </w:r>
+                            <w:r>
+                              <w:t xml:space="preserve">1 </w:t>
+                            </w:r>
+                            <w:r>
+                              <w:t>Shows code snippet from of the increaseCount() fu</w:t>
+                            </w:r>
+                            <w:r>
+                              <w:t>nction from the Counter class without the use of method-level synchronization.</w:t>
+                            </w:r>
+                          </w:p>
+                        </w:txbxContent>
+                      </wps:txbx>
+                      <wps:bodyPr rot="0" spcFirstLastPara="0" vertOverflow="overflow" horzOverflow="overflow" vert="horz" wrap="square" lIns="0" tIns="0" rIns="0" bIns="0" numCol="1" spcCol="0" rtlCol="0" fromWordArt="0" anchor="t" anchorCtr="0" forceAA="0" compatLnSpc="1">
+                        <a:prstTxWarp prst="textNoShape">
+                          <a:avLst/>
+                        </a:prstTxWarp>
+                        <a:noAutofit/>
+                      </wps:bodyPr>
+                    </wps:wsp>
+                  </a:graphicData>
+                </a:graphic>
+                <wp14:sizeRelV relativeFrom="margin">
+                  <wp14:pctHeight>0</wp14:pctHeight>
+                </wp14:sizeRelV>
+              </wp:anchor>
+            </w:drawing>
+          </mc:Choice>
+          <mc:Fallback>
+            <w:pict>
+              <v:shape w14:anchorId="449E1DF1" id="Text Box 8" o:spid="_x0000_s1028" type="#_x0000_t202" style="position:absolute;left:0;text-align:left;margin-left:-56.3pt;margin-top:14pt;width:305.25pt;height:29.25pt;z-index:-251621376;visibility:visible;mso-wrap-style:square;mso-height-percent:0;mso-wrap-distance-left:9pt;mso-wrap-distance-top:0;mso-wrap-distance-right:9pt;mso-wrap-distance-bottom:0;mso-position-horizontal:absolute;mso-position-horizontal-relative:text;mso-position-vertical:absolute;mso-position-vertical-relative:text;mso-height-percent:0;mso-height-relative:margin;v-text-anchor:top" o:gfxdata="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" stroked="f">
+                <v:textbox inset="0,0,0,0">
+                  <w:txbxContent>
+                    <w:p>
+                      <w:pPr>
+                        <w:pStyle w:val="Caption"/>
+                        <w:rPr>
+                          <w:noProof/>
+                        </w:rPr>
+                      </w:pPr>
+                      <w:r>
+                        <w:t xml:space="preserve">Figure </w:t>
+                      </w:r>
+                      <w:r>
+                        <w:t xml:space="preserve">1 </w:t>
+                      </w:r>
+                      <w:r>
+                        <w:t>Shows code snippet from of the increaseCount() fu</w:t>
+                      </w:r>
+                      <w:r>
+                        <w:t>nction from the Counter class without the use of method-level synchronization.</w:t>
+                      </w:r>
+                    </w:p>
+                  </w:txbxContent>
+                </v:textbox>
+              </v:shape>
+            </w:pict>
+          </mc:Fallback>
+        </mc:AlternateContent>
+      </w:r>
+      <w:r>
+        <w:rPr>
+          <w:noProof/>
+          <w:lang w:eastAsia="en-CA"/>
+        </w:rPr>
         <w:drawing>
-          <wp:anchor distT="0" distB="0" distL="114300" distR="114300" simplePos="0" relativeHeight="251691008" behindDoc="1" locked="0" layoutInCell="1" allowOverlap="1" wp14:anchorId="2201E731" wp14:editId="3E0EFD78">
+          <wp:anchor distT="0" distB="0" distL="114300" distR="114300" simplePos="0" relativeHeight="251691008" behindDoc="1" locked="0" layoutInCell="1" allowOverlap="1" wp14:anchorId="4143B7BB" wp14:editId="5DEC5F1E">
             <wp:simplePos x="0" y="0"/>
             <wp:positionH relativeFrom="column">
-              <wp:posOffset>-657860</wp:posOffset>
+              <wp:posOffset>-715010</wp:posOffset>
             </wp:positionH>
             <wp:positionV relativeFrom="page">
-              <wp:posOffset>7261860</wp:posOffset>
+              <wp:posOffset>6372225</wp:posOffset>
             </wp:positionV>
             <wp:extent cx="3876675" cy="2552700"/>
             <wp:effectExtent l="0" t="0" r="9525" b="0"/>
-            <wp:wrapTight wrapText="bothSides">
+            <wp:wrapThrough wrapText="bothSides">
               <wp:wrapPolygon edited="0">
                 <wp:start x="0" y="0"/>
                 <wp:lineTo x="0" y="21439"/>
@@ -831,7 +1231,7 @@
                 <wp:lineTo x="21547" y="0"/>
                 <wp:lineTo x="0" y="0"/>
               </wp:wrapPolygon>
-            </wp:wrapTight>
+            </wp:wrapThrough>
             <wp:docPr id="1" name="Picture 1"/>
             <wp:cNvGraphicFramePr>
               <a:graphicFrameLocks xmlns:a="http://schemas.openxmlformats.org/drawingml/2006/main" noChangeAspect="1"/>
@@ -844,7 +1244,7 @@
                     <pic:cNvPicPr/>
                   </pic:nvPicPr>
                   <pic:blipFill>
-                    <a:blip r:embed="rId8">
+                    <a:blip r:embed="rId9">
                       <a:extLst>
                         <a:ext uri="{28A0092B-C50C-407E-A947-70E740481C1C}">
                           <a14:useLocalDpi xmlns:a14="http://schemas.microsoft.com/office/drawing/2010/main" val="0"/>
@@ -873,23 +1273,712 @@
           </wp:anchor>
         </w:drawing>
       </w:r>
+    </w:p>
+    <w:p>
+      <w:pPr>
+        <w:autoSpaceDE w:val="0"/>
+        <w:autoSpaceDN w:val="0"/>
+        <w:adjustRightInd w:val="0"/>
+        <w:spacing w:after="0" w:line="240" w:lineRule="auto"/>
+        <w:ind w:left="720"/>
+        <w:rPr>
+          <w:rFonts w:ascii="TimesNewRomanPSMT" w:hAnsi="TimesNewRomanPSMT" w:cs="TimesNewRomanPSMT"/>
+        </w:rPr>
+      </w:pPr>
+      <w:r>
+        <w:rPr>
+          <w:rFonts w:ascii="TimesNewRomanPSMT" w:hAnsi="TimesNewRomanPSMT" w:cs="TimesNewRomanPSMT"/>
+        </w:rPr>
+        <w:lastRenderedPageBreak/>
+        <w:t xml:space="preserve">Figure 3 on the right shows the </w:t>
+      </w:r>
+      <w:r>
+        <w:rPr>
+          <w:rFonts w:ascii="TimesNewRomanPSMT" w:hAnsi="TimesNewRomanPSMT" w:cs="TimesNewRomanPSMT"/>
+        </w:rPr>
+        <w:t xml:space="preserve">increaseCount() function from the Counter class </w:t>
+      </w:r>
+      <w:r>
+        <w:rPr>
+          <w:rFonts w:ascii="TimesNewRomanPSMT" w:hAnsi="TimesNewRomanPSMT" w:cs="TimesNewRomanPSMT"/>
+          <w:b/>
+        </w:rPr>
+        <w:t xml:space="preserve">with the use of method-level </w:t>
+      </w:r>
+      <w:r>
+        <w:rPr>
+          <w:rFonts w:ascii="TimesNewRomanPSMT" w:hAnsi="TimesNewRomanPSMT" w:cs="Times New Roman"/>
+          <w:b/>
+        </w:rPr>
+        <w:t>synchronization</w:t>
+      </w:r>
+      <w:r>
+        <w:rPr>
+          <w:rFonts w:ascii="TimesNewRomanPSMT" w:hAnsi="TimesNewRomanPSMT" w:cs="Times New Roman"/>
+        </w:rPr>
+        <w:t xml:space="preserve">, </w:t>
+      </w:r>
+      <w:r>
+        <w:rPr>
+          <w:rFonts w:ascii="TimesNewRomanPSMT" w:hAnsi="TimesNewRomanPSMT" w:cs="Times New Roman"/>
+        </w:rPr>
+        <w:t>using the same thread sleep as before, I made use of the method-level synchronization to allow threads to synchronize their calls in order to correctly execute the application.</w:t>
+      </w:r>
+      <w:r>
+        <w:rPr>
+          <w:rFonts w:ascii="TimesNewRomanPSMT" w:hAnsi="TimesNewRomanPSMT" w:cs="Times New Roman"/>
+        </w:rPr>
+        <w:t xml:space="preserve"> There are 2 ways that the synchronization can be made to the increaseCount() function code, the synchronized keyword can be added to the method declaration or put the code that performs update to the global variable in a synchronized code block. </w:t>
+      </w:r>
+    </w:p>
+    <w:p>
+      <w:pPr>
+        <w:autoSpaceDE w:val="0"/>
+        <w:autoSpaceDN w:val="0"/>
+        <w:adjustRightInd w:val="0"/>
+        <w:spacing w:after="0" w:line="240" w:lineRule="auto"/>
+        <w:ind w:left="360"/>
+        <w:rPr>
+          <w:rFonts w:ascii="TimesNewRomanPSMT" w:hAnsi="TimesNewRomanPSMT" w:cs="TimesNewRomanPSMT"/>
+        </w:rPr>
+      </w:pPr>
+      <w:r>
+        <w:rPr>
+          <w:noProof/>
+        </w:rPr>
+        <mc:AlternateContent>
+          <mc:Choice Requires="wps">
+            <w:drawing>
+              <wp:anchor distT="0" distB="0" distL="114300" distR="114300" simplePos="0" relativeHeight="251699200" behindDoc="0" locked="0" layoutInCell="1" allowOverlap="1" wp14:anchorId="75248E66" wp14:editId="1677CF00">
+                <wp:simplePos x="0" y="0"/>
+                <wp:positionH relativeFrom="column">
+                  <wp:posOffset>3018790</wp:posOffset>
+                </wp:positionH>
+                <wp:positionV relativeFrom="paragraph">
+                  <wp:posOffset>103505</wp:posOffset>
+                </wp:positionV>
+                <wp:extent cx="3691255" cy="285750"/>
+                <wp:effectExtent l="0" t="0" r="4445" b="0"/>
+                <wp:wrapThrough wrapText="bothSides">
+                  <wp:wrapPolygon edited="0">
+                    <wp:start x="0" y="0"/>
+                    <wp:lineTo x="0" y="20160"/>
+                    <wp:lineTo x="21515" y="20160"/>
+                    <wp:lineTo x="21515" y="0"/>
+                    <wp:lineTo x="0" y="0"/>
+                  </wp:wrapPolygon>
+                </wp:wrapThrough>
+                <wp:docPr id="2" name="Text Box 2"/>
+                <wp:cNvGraphicFramePr/>
+                <a:graphic xmlns:a="http://schemas.openxmlformats.org/drawingml/2006/main">
+                  <a:graphicData uri="http://schemas.microsoft.com/office/word/2010/wordprocessingShape">
+                    <wps:wsp>
+                      <wps:cNvSpPr txBox="1"/>
+                      <wps:spPr>
+                        <a:xfrm>
+                          <a:off x="0" y="0"/>
+                          <a:ext cx="3691255" cy="285750"/>
+                        </a:xfrm>
+                        <a:prstGeom prst="rect">
+                          <a:avLst/>
+                        </a:prstGeom>
+                        <a:solidFill>
+                          <a:prstClr val="white"/>
+                        </a:solidFill>
+                        <a:ln>
+                          <a:noFill/>
+                        </a:ln>
+                        <a:effectLst/>
+                      </wps:spPr>
+                      <wps:txbx>
+                        <w:txbxContent>
+                          <w:p>
+                            <w:pPr>
+                              <w:pStyle w:val="Caption"/>
+                              <w:rPr>
+                                <w:noProof/>
+                              </w:rPr>
+                            </w:pPr>
+                            <w:r>
+                              <w:t>Figure 3 Shows code snippet from of the increaseCount()</w:t>
+                            </w:r>
+                            <w:r>
+                              <w:t xml:space="preserve"> function from the Counter class with the use of method-level synchronization. </w:t>
+                            </w:r>
+                            <w:r>
+                              <w:t xml:space="preserve"> </w:t>
+                            </w:r>
+                          </w:p>
+                        </w:txbxContent>
+                      </wps:txbx>
+                      <wps:bodyPr rot="0" spcFirstLastPara="0" vertOverflow="overflow" horzOverflow="overflow" vert="horz" wrap="square" lIns="0" tIns="0" rIns="0" bIns="0" numCol="1" spcCol="0" rtlCol="0" fromWordArt="0" anchor="t" anchorCtr="0" forceAA="0" compatLnSpc="1">
+                        <a:prstTxWarp prst="textNoShape">
+                          <a:avLst/>
+                        </a:prstTxWarp>
+                        <a:noAutofit/>
+                      </wps:bodyPr>
+                    </wps:wsp>
+                  </a:graphicData>
+                </a:graphic>
+                <wp14:sizeRelV relativeFrom="margin">
+                  <wp14:pctHeight>0</wp14:pctHeight>
+                </wp14:sizeRelV>
+              </wp:anchor>
+            </w:drawing>
+          </mc:Choice>
+          <mc:Fallback>
+            <w:pict>
+              <v:shape w14:anchorId="75248E66" id="Text Box 2" o:spid="_x0000_s1029" type="#_x0000_t202" style="position:absolute;left:0;text-align:left;margin-left:237.7pt;margin-top:8.15pt;width:290.65pt;height:22.5pt;z-index:251699200;visibility:visible;mso-wrap-style:square;mso-height-percent:0;mso-wrap-distance-left:9pt;mso-wrap-distance-top:0;mso-wrap-distance-right:9pt;mso-wrap-distance-bottom:0;mso-position-horizontal:absolute;mso-position-horizontal-relative:text;mso-position-vertical:absolute;mso-position-vertical-relative:text;mso-height-percent:0;mso-height-relative:margin;v-text-anchor:top" o:gfxdata="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" stroked="f">
+                <v:textbox inset="0,0,0,0">
+                  <w:txbxContent>
+                    <w:p>
+                      <w:pPr>
+                        <w:pStyle w:val="Caption"/>
+                        <w:rPr>
+                          <w:noProof/>
+                        </w:rPr>
+                      </w:pPr>
+                      <w:r>
+                        <w:t>Figure 3 Shows code snippet from of the increaseCount()</w:t>
+                      </w:r>
+                      <w:r>
+                        <w:t xml:space="preserve"> function from the Counter class with the use of method-level synchronization. </w:t>
+                      </w:r>
+                      <w:r>
+                        <w:t xml:space="preserve"> </w:t>
+                      </w:r>
+                    </w:p>
+                  </w:txbxContent>
+                </v:textbox>
+                <w10:wrap type="through"/>
+              </v:shape>
+            </w:pict>
+          </mc:Fallback>
+        </mc:AlternateContent>
+      </w:r>
       <w:r>
         <w:rPr>
           <w:noProof/>
           <w:lang w:eastAsia="en-CA"/>
         </w:rPr>
         <w:drawing>
-          <wp:anchor distT="0" distB="0" distL="114300" distR="114300" simplePos="0" relativeHeight="251692032" behindDoc="1" locked="0" layoutInCell="1" allowOverlap="1" wp14:anchorId="5E640D29" wp14:editId="3F59BEED">
+          <wp:anchor distT="0" distB="0" distL="114300" distR="114300" simplePos="0" relativeHeight="251700224" behindDoc="1" locked="0" layoutInCell="1" allowOverlap="1" wp14:anchorId="6333E887" wp14:editId="596C644C">
             <wp:simplePos x="0" y="0"/>
             <wp:positionH relativeFrom="column">
-              <wp:posOffset>3218815</wp:posOffset>
+              <wp:posOffset>189865</wp:posOffset>
+            </wp:positionH>
+            <wp:positionV relativeFrom="paragraph">
+              <wp:posOffset>242570</wp:posOffset>
+            </wp:positionV>
+            <wp:extent cx="2781300" cy="647700"/>
+            <wp:effectExtent l="0" t="0" r="0" b="0"/>
+            <wp:wrapThrough wrapText="bothSides">
+              <wp:wrapPolygon edited="0">
+                <wp:start x="0" y="0"/>
+                <wp:lineTo x="0" y="20965"/>
+                <wp:lineTo x="21452" y="20965"/>
+                <wp:lineTo x="21452" y="0"/>
+                <wp:lineTo x="0" y="0"/>
+              </wp:wrapPolygon>
+            </wp:wrapThrough>
+            <wp:docPr id="3" name="Picture 3"/>
+            <wp:cNvGraphicFramePr>
+              <a:graphicFrameLocks xmlns:a="http://schemas.openxmlformats.org/drawingml/2006/main" noChangeAspect="1"/>
+            </wp:cNvGraphicFramePr>
+            <a:graphic xmlns:a="http://schemas.openxmlformats.org/drawingml/2006/main">
+              <a:graphicData uri="http://schemas.openxmlformats.org/drawingml/2006/picture">
+                <pic:pic xmlns:pic="http://schemas.openxmlformats.org/drawingml/2006/picture">
+                  <pic:nvPicPr>
+                    <pic:cNvPr id="1" name=""/>
+                    <pic:cNvPicPr/>
+                  </pic:nvPicPr>
+                  <pic:blipFill>
+                    <a:blip r:embed="rId10">
+                      <a:extLst>
+                        <a:ext uri="{28A0092B-C50C-407E-A947-70E740481C1C}">
+                          <a14:useLocalDpi xmlns:a14="http://schemas.microsoft.com/office/drawing/2010/main" val="0"/>
+                        </a:ext>
+                      </a:extLst>
+                    </a:blip>
+                    <a:stretch>
+                      <a:fillRect/>
+                    </a:stretch>
+                  </pic:blipFill>
+                  <pic:spPr>
+                    <a:xfrm>
+                      <a:off x="0" y="0"/>
+                      <a:ext cx="2781300" cy="647700"/>
+                    </a:xfrm>
+                    <a:prstGeom prst="rect">
+                      <a:avLst/>
+                    </a:prstGeom>
+                  </pic:spPr>
+                </pic:pic>
+              </a:graphicData>
+            </a:graphic>
+            <wp14:sizeRelV relativeFrom="margin">
+              <wp14:pctHeight>0</wp14:pctHeight>
+            </wp14:sizeRelV>
+          </wp:anchor>
+        </w:drawing>
+      </w:r>
+    </w:p>
+    <w:p>
+      <w:pPr>
+        <w:autoSpaceDE w:val="0"/>
+        <w:autoSpaceDN w:val="0"/>
+        <w:adjustRightInd w:val="0"/>
+        <w:spacing w:after="0" w:line="240" w:lineRule="auto"/>
+        <w:rPr>
+          <w:rFonts w:ascii="TimesNewRomanPSMT" w:hAnsi="TimesNewRomanPSMT" w:cs="TimesNewRomanPSMT"/>
+        </w:rPr>
+      </w:pPr>
+      <w:r>
+        <w:rPr>
+          <w:noProof/>
+        </w:rPr>
+        <mc:AlternateContent>
+          <mc:Choice Requires="wps">
+            <w:drawing>
+              <wp:anchor distT="0" distB="0" distL="114300" distR="114300" simplePos="0" relativeHeight="251702272" behindDoc="0" locked="0" layoutInCell="1" allowOverlap="1" wp14:anchorId="21ECD18D" wp14:editId="152FD6FB">
+                <wp:simplePos x="0" y="0"/>
+                <wp:positionH relativeFrom="column">
+                  <wp:posOffset>189865</wp:posOffset>
+                </wp:positionH>
+                <wp:positionV relativeFrom="paragraph">
+                  <wp:posOffset>807085</wp:posOffset>
+                </wp:positionV>
+                <wp:extent cx="2781300" cy="438150"/>
+                <wp:effectExtent l="0" t="0" r="0" b="0"/>
+                <wp:wrapThrough wrapText="bothSides">
+                  <wp:wrapPolygon edited="0">
+                    <wp:start x="0" y="0"/>
+                    <wp:lineTo x="0" y="20661"/>
+                    <wp:lineTo x="21452" y="20661"/>
+                    <wp:lineTo x="21452" y="0"/>
+                    <wp:lineTo x="0" y="0"/>
+                  </wp:wrapPolygon>
+                </wp:wrapThrough>
+                <wp:docPr id="6" name="Text Box 6"/>
+                <wp:cNvGraphicFramePr/>
+                <a:graphic xmlns:a="http://schemas.openxmlformats.org/drawingml/2006/main">
+                  <a:graphicData uri="http://schemas.microsoft.com/office/word/2010/wordprocessingShape">
+                    <wps:wsp>
+                      <wps:cNvSpPr txBox="1"/>
+                      <wps:spPr>
+                        <a:xfrm>
+                          <a:off x="0" y="0"/>
+                          <a:ext cx="2781300" cy="438150"/>
+                        </a:xfrm>
+                        <a:prstGeom prst="rect">
+                          <a:avLst/>
+                        </a:prstGeom>
+                        <a:solidFill>
+                          <a:prstClr val="white"/>
+                        </a:solidFill>
+                        <a:ln>
+                          <a:noFill/>
+                        </a:ln>
+                        <a:effectLst/>
+                      </wps:spPr>
+                      <wps:txbx>
+                        <w:txbxContent>
+                          <w:p>
+                            <w:pPr>
+                              <w:pStyle w:val="Caption"/>
+                              <w:rPr>
+                                <w:noProof/>
+                              </w:rPr>
+                            </w:pPr>
+                            <w:r>
+                              <w:t>Figure 4 Shows the output from the run of the code with the use of method-level synchronization. The result will always be 30. (</w:t>
+                            </w:r>
+                            <w:r>
+                              <w:t>The</w:t>
+                            </w:r>
+                            <w:r>
+                              <w:t xml:space="preserve"> correct value)</w:t>
+                            </w:r>
+                          </w:p>
+                        </w:txbxContent>
+                      </wps:txbx>
+                      <wps:bodyPr rot="0" spcFirstLastPara="0" vertOverflow="overflow" horzOverflow="overflow" vert="horz" wrap="square" lIns="0" tIns="0" rIns="0" bIns="0" numCol="1" spcCol="0" rtlCol="0" fromWordArt="0" anchor="t" anchorCtr="0" forceAA="0" compatLnSpc="1">
+                        <a:prstTxWarp prst="textNoShape">
+                          <a:avLst/>
+                        </a:prstTxWarp>
+                        <a:noAutofit/>
+                      </wps:bodyPr>
+                    </wps:wsp>
+                  </a:graphicData>
+                </a:graphic>
+                <wp14:sizeRelV relativeFrom="margin">
+                  <wp14:pctHeight>0</wp14:pctHeight>
+                </wp14:sizeRelV>
+              </wp:anchor>
+            </w:drawing>
+          </mc:Choice>
+          <mc:Fallback>
+            <w:pict>
+              <v:shape w14:anchorId="21ECD18D" id="Text Box 6" o:spid="_x0000_s1030" type="#_x0000_t202" style="position:absolute;margin-left:14.95pt;margin-top:63.55pt;width:219pt;height:34.5pt;z-index:251702272;visibility:visible;mso-wrap-style:square;mso-height-percent:0;mso-wrap-distance-left:9pt;mso-wrap-distance-top:0;mso-wrap-distance-right:9pt;mso-wrap-distance-bottom:0;mso-position-horizontal:absolute;mso-position-horizontal-relative:text;mso-position-vertical:absolute;mso-position-vertical-relative:text;mso-height-percent:0;mso-height-relative:margin;v-text-anchor:top" o:gfxdata="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" stroked="f">
+                <v:textbox inset="0,0,0,0">
+                  <w:txbxContent>
+                    <w:p>
+                      <w:pPr>
+                        <w:pStyle w:val="Caption"/>
+                        <w:rPr>
+                          <w:noProof/>
+                        </w:rPr>
+                      </w:pPr>
+                      <w:r>
+                        <w:t>Figure 4 Shows the output from the run of the code with the use of method-level synchronization. The result will always be 30. (</w:t>
+                      </w:r>
+                      <w:r>
+                        <w:t>The</w:t>
+                      </w:r>
+                      <w:r>
+                        <w:t xml:space="preserve"> correct value)</w:t>
+                      </w:r>
+                    </w:p>
+                  </w:txbxContent>
+                </v:textbox>
+                <w10:wrap type="through"/>
+              </v:shape>
+            </w:pict>
+          </mc:Fallback>
+        </mc:AlternateContent>
+      </w:r>
+      <w:r>
+        <w:rPr>
+          <w:rFonts w:ascii="TimesNewRomanPSMT" w:hAnsi="TimesNewRomanPSMT" w:cs="TimesNewRomanPSMT"/>
+        </w:rPr>
+        <w:t>Figure 4 shows the output of the code with the use of method-level synchronization. The result will always be 30, bec</w:t>
+      </w:r>
+      <w:r>
+        <w:rPr>
+          <w:rFonts w:ascii="TimesNewRomanPSMT" w:hAnsi="TimesNewRomanPSMT" w:cs="TimesNewRomanPSMT"/>
+        </w:rPr>
+        <w:t xml:space="preserve">ause of the synchronized blocks added to the increaseCount() functions. </w:t>
+      </w:r>
+    </w:p>
+    <w:p>
+      <w:pPr>
+        <w:autoSpaceDE w:val="0"/>
+        <w:autoSpaceDN w:val="0"/>
+        <w:adjustRightInd w:val="0"/>
+        <w:spacing w:after="0" w:line="240" w:lineRule="auto"/>
+        <w:rPr>
+          <w:rFonts w:ascii="TimesNewRomanPSMT" w:hAnsi="TimesNewRomanPSMT" w:cs="TimesNewRomanPSMT"/>
+        </w:rPr>
+      </w:pPr>
+    </w:p>
+    <w:p>
+      <w:pPr>
+        <w:autoSpaceDE w:val="0"/>
+        <w:autoSpaceDN w:val="0"/>
+        <w:adjustRightInd w:val="0"/>
+        <w:spacing w:after="0" w:line="240" w:lineRule="auto"/>
+        <w:rPr>
+          <w:rFonts w:ascii="TimesNewRomanPSMT" w:hAnsi="TimesNewRomanPSMT" w:cs="TimesNewRomanPSMT"/>
+        </w:rPr>
+      </w:pPr>
+    </w:p>
+    <w:p>
+      <w:pPr>
+        <w:autoSpaceDE w:val="0"/>
+        <w:autoSpaceDN w:val="0"/>
+        <w:adjustRightInd w:val="0"/>
+        <w:spacing w:after="0" w:line="240" w:lineRule="auto"/>
+        <w:rPr>
+          <w:rFonts w:ascii="TimesNewRomanPSMT" w:hAnsi="TimesNewRomanPSMT" w:cs="TimesNewRomanPSMT"/>
+        </w:rPr>
+      </w:pPr>
+    </w:p>
+    <w:p>
+      <w:pPr>
+        <w:autoSpaceDE w:val="0"/>
+        <w:autoSpaceDN w:val="0"/>
+        <w:adjustRightInd w:val="0"/>
+        <w:spacing w:after="0" w:line="240" w:lineRule="auto"/>
+        <w:ind w:left="720"/>
+        <w:rPr>
+          <w:rFonts w:ascii="TimesNewRomanPSMT" w:hAnsi="TimesNewRomanPSMT" w:cs="TimesNewRomanPSMT"/>
+        </w:rPr>
+      </w:pPr>
+      <w:r>
+        <w:rPr>
+          <w:rFonts w:ascii="TimesNewRomanPSMT" w:hAnsi="TimesNewRomanPSMT" w:cs="TimesNewRomanPSMT"/>
+        </w:rPr>
+        <w:t xml:space="preserve">The </w:t>
+      </w:r>
+      <w:r>
+        <w:rPr>
+          <w:rFonts w:ascii="TimesNewRomanPSMT" w:hAnsi="TimesNewRomanPSMT" w:cs="TimesNewRomanPSMT"/>
+        </w:rPr>
+        <w:t>imple</w:t>
+      </w:r>
+      <w:r>
+        <w:rPr>
+          <w:rFonts w:ascii="TimesNewRomanPSMT" w:hAnsi="TimesNewRomanPSMT" w:cs="TimesNewRomanPSMT"/>
+        </w:rPr>
+        <w:t xml:space="preserve">mented CountingThread class is to be executed within a thread, it extends the Runnable class in order to utilize its methods and override the run() function. </w:t>
+      </w:r>
+      <w:r>
+        <w:rPr>
+          <w:rFonts w:ascii="TimesNewRomanPSMT" w:hAnsi="TimesNewRomanPSMT" w:cs="TimesNewRomanPSMT"/>
+        </w:rPr>
+        <w:t xml:space="preserve">The CountingThread class will run for each thread that is invoked and increase the counter value in the Counter object reference by 10. </w:t>
+      </w:r>
+    </w:p>
+    <w:p>
+      <w:pPr>
+        <w:autoSpaceDE w:val="0"/>
+        <w:autoSpaceDN w:val="0"/>
+        <w:adjustRightInd w:val="0"/>
+        <w:spacing w:after="0" w:line="240" w:lineRule="auto"/>
+        <w:ind w:left="720"/>
+        <w:rPr>
+          <w:rFonts w:ascii="TimesNewRomanPSMT" w:hAnsi="TimesNewRomanPSMT" w:cs="TimesNewRomanPSMT"/>
+        </w:rPr>
+      </w:pPr>
+    </w:p>
+    <w:p>
+      <w:pPr>
+        <w:autoSpaceDE w:val="0"/>
+        <w:autoSpaceDN w:val="0"/>
+        <w:adjustRightInd w:val="0"/>
+        <w:spacing w:after="0" w:line="240" w:lineRule="auto"/>
+        <w:ind w:left="720"/>
+        <w:rPr>
+          <w:rFonts w:ascii="TimesNewRomanPSMT" w:hAnsi="TimesNewRomanPSMT" w:cs="TimesNewRomanPSMT"/>
+        </w:rPr>
+      </w:pPr>
+      <w:r>
+        <w:rPr>
+          <w:rFonts w:ascii="TimesNewRomanPSMT" w:hAnsi="TimesNewRomanPSMT" w:cs="TimesNewRomanPSMT"/>
+        </w:rPr>
+        <w:t xml:space="preserve">The implemented CountingThreadInitializers class contains the main function that is used to create and start the 3 counter threads. </w:t>
+      </w:r>
+      <w:r>
+        <w:rPr>
+          <w:rFonts w:ascii="TimesNewRomanPSMT" w:hAnsi="TimesNewRomanPSMT" w:cs="TimesNewRomanPSMT"/>
+        </w:rPr>
+        <w:t xml:space="preserve">This class is also responsible of waiting for all the threads to finish and then print the results of the counter value from the Counter class object. </w:t>
+      </w:r>
+    </w:p>
+    <w:p>
+      <w:pPr>
+        <w:autoSpaceDE w:val="0"/>
+        <w:autoSpaceDN w:val="0"/>
+        <w:adjustRightInd w:val="0"/>
+        <w:spacing w:after="0" w:line="240" w:lineRule="auto"/>
+        <w:ind w:left="720"/>
+        <w:rPr>
+          <w:rFonts w:ascii="TimesNewRomanPSMT" w:hAnsi="TimesNewRomanPSMT" w:cs="TimesNewRomanPSMT"/>
+        </w:rPr>
+      </w:pPr>
+      <w:bookmarkStart w:id="0" w:name="_GoBack"/>
+      <w:bookmarkEnd w:id="0"/>
+    </w:p>
+    <w:p>
+      <w:pPr>
+        <w:pStyle w:val="ListParagraph"/>
+        <w:numPr>
+          <w:ilvl w:val="0"/>
+          <w:numId w:val="4"/>
+        </w:numPr>
+        <w:autoSpaceDE w:val="0"/>
+        <w:autoSpaceDN w:val="0"/>
+        <w:adjustRightInd w:val="0"/>
+        <w:spacing w:after="0" w:line="240" w:lineRule="auto"/>
+        <w:rPr>
+          <w:rFonts w:ascii="TimesNewRomanPSMT" w:hAnsi="TimesNewRomanPSMT" w:cs="TimesNewRomanPSMT"/>
+        </w:rPr>
+      </w:pPr>
+      <w:r>
+        <w:rPr>
+          <w:rFonts w:ascii="TimesNewRomanPSMT" w:hAnsi="TimesNewRomanPSMT" w:cs="TimesNewRomanPSMT"/>
+        </w:rPr>
+        <w:t xml:space="preserve">A file server uses caching and achieves a hit rate of 80%. File operations in the server cost 5 ms of CPU time when the server finds the request blocked in the cache, and take an additional 15 ms of I/O time otherwise. Explaining any assumptions you make, estimate the server’s throughput capacity (average requests/sec) if it is: </w:t>
+      </w:r>
+    </w:p>
+    <w:p>
+      <w:pPr>
+        <w:pStyle w:val="ListParagraph"/>
+        <w:numPr>
+          <w:ilvl w:val="1"/>
+          <w:numId w:val="4"/>
+        </w:numPr>
+        <w:autoSpaceDE w:val="0"/>
+        <w:autoSpaceDN w:val="0"/>
+        <w:adjustRightInd w:val="0"/>
+        <w:spacing w:after="0" w:line="240" w:lineRule="auto"/>
+        <w:ind w:left="1134" w:hanging="54"/>
+        <w:rPr>
+          <w:rFonts w:ascii="TimesNewRomanPSMT" w:hAnsi="TimesNewRomanPSMT" w:cs="TimesNewRomanPSMT"/>
+        </w:rPr>
+      </w:pPr>
+      <w:r>
+        <w:rPr>
+          <w:rFonts w:ascii="TimesNewRomanPSMT" w:hAnsi="TimesNewRomanPSMT" w:cs="TimesNewRomanPSMT"/>
+        </w:rPr>
+        <w:t xml:space="preserve">Single-threaded </w:t>
+      </w:r>
+    </w:p>
+    <w:p>
+      <w:pPr>
+        <w:pStyle w:val="ListParagraph"/>
+        <w:numPr>
+          <w:ilvl w:val="1"/>
+          <w:numId w:val="4"/>
+        </w:numPr>
+        <w:autoSpaceDE w:val="0"/>
+        <w:autoSpaceDN w:val="0"/>
+        <w:adjustRightInd w:val="0"/>
+        <w:spacing w:after="0" w:line="240" w:lineRule="auto"/>
+        <w:ind w:left="1134" w:hanging="54"/>
+        <w:rPr>
+          <w:rFonts w:ascii="TimesNewRomanPSMT" w:hAnsi="TimesNewRomanPSMT" w:cs="TimesNewRomanPSMT"/>
+        </w:rPr>
+      </w:pPr>
+      <w:r>
+        <w:rPr>
+          <w:rFonts w:ascii="TimesNewRomanPSMT" w:hAnsi="TimesNewRomanPSMT" w:cs="TimesNewRomanPSMT"/>
+        </w:rPr>
+        <w:t>Two-threaded, running on a single processor;</w:t>
+      </w:r>
+    </w:p>
+    <w:p>
+      <w:pPr>
+        <w:pStyle w:val="ListParagraph"/>
+        <w:numPr>
+          <w:ilvl w:val="1"/>
+          <w:numId w:val="4"/>
+        </w:numPr>
+        <w:autoSpaceDE w:val="0"/>
+        <w:autoSpaceDN w:val="0"/>
+        <w:adjustRightInd w:val="0"/>
+        <w:spacing w:after="0" w:line="240" w:lineRule="auto"/>
+        <w:ind w:left="1134" w:hanging="54"/>
+        <w:rPr>
+          <w:rFonts w:ascii="TimesNewRomanPSMT" w:hAnsi="TimesNewRomanPSMT" w:cs="TimesNewRomanPSMT"/>
+        </w:rPr>
+      </w:pPr>
+      <w:r>
+        <w:rPr>
+          <w:rFonts w:ascii="TimesNewRomanPSMT" w:hAnsi="TimesNewRomanPSMT" w:cs="TimesNewRomanPSMT"/>
+        </w:rPr>
+        <w:t>Two-threaded, running on a two-processor computer.</w:t>
+      </w:r>
+      <w:r>
+        <w:rPr>
+          <w:rFonts w:ascii="TimesNewRomanPSMT" w:hAnsi="TimesNewRomanPSMT" w:cs="TimesNewRomanPSMT"/>
+        </w:rPr>
+        <w:t xml:space="preserve">                                 </w:t>
+      </w:r>
+      <w:r>
+        <w:rPr>
+          <w:rFonts w:ascii="TimesNewRomanPSMT" w:hAnsi="TimesNewRomanPSMT" w:cs="TimesNewRomanPSMT"/>
+        </w:rPr>
+        <w:t xml:space="preserve"> </w:t>
+      </w:r>
+      <w:r>
+        <w:rPr>
+          <w:rFonts w:ascii="TimesNewRomanPSMT" w:hAnsi="TimesNewRomanPSMT" w:cs="TimesNewRomanPSMT"/>
+        </w:rPr>
+        <w:t xml:space="preserve"> </w:t>
+      </w:r>
+      <w:r>
+        <w:rPr>
+          <w:rFonts w:ascii="TimesNewRomanPSMT" w:hAnsi="TimesNewRomanPSMT" w:cs="TimesNewRomanPSMT"/>
+        </w:rPr>
+        <w:t xml:space="preserve">                 </w:t>
+      </w:r>
+      <w:r>
+        <w:rPr>
+          <w:rFonts w:ascii="TimesNewRomanPSMT" w:hAnsi="TimesNewRomanPSMT" w:cs="TimesNewRomanPSMT"/>
+        </w:rPr>
+        <w:t>[8]</w:t>
+      </w:r>
+    </w:p>
+    <w:p>
+      <w:pPr>
+        <w:pStyle w:val="ListParagraph"/>
+        <w:autoSpaceDE w:val="0"/>
+        <w:autoSpaceDN w:val="0"/>
+        <w:adjustRightInd w:val="0"/>
+        <w:spacing w:after="0" w:line="240" w:lineRule="auto"/>
+        <w:ind w:left="1134"/>
+        <w:rPr>
+          <w:rFonts w:ascii="TimesNewRomanPSMT" w:hAnsi="TimesNewRomanPSMT" w:cs="TimesNewRomanPSMT"/>
+        </w:rPr>
+      </w:pPr>
+    </w:p>
+    <w:p>
+      <w:pPr>
+        <w:pStyle w:val="ListParagraph"/>
+        <w:rPr>
+          <w:rFonts w:ascii="TimesNewRomanPSMT" w:hAnsi="TimesNewRomanPSMT" w:cs="Times New Roman"/>
+          <w:b/>
+          <w:sz w:val="24"/>
+          <w:szCs w:val="24"/>
+        </w:rPr>
+      </w:pPr>
+      <w:r>
+        <w:rPr>
+          <w:rFonts w:ascii="TimesNewRomanPSMT" w:hAnsi="TimesNewRomanPSMT" w:cs="Times New Roman"/>
+          <w:b/>
+          <w:sz w:val="24"/>
+          <w:szCs w:val="24"/>
+        </w:rPr>
+        <w:t>Answer:</w:t>
+      </w:r>
+    </w:p>
+    <w:p>
+      <w:pPr>
+        <w:pStyle w:val="ListParagraph"/>
+        <w:autoSpaceDE w:val="0"/>
+        <w:autoSpaceDN w:val="0"/>
+        <w:adjustRightInd w:val="0"/>
+        <w:spacing w:after="0" w:line="240" w:lineRule="auto"/>
+        <w:rPr>
+          <w:rFonts w:ascii="TimesNewRomanPSMT" w:hAnsi="TimesNewRomanPSMT" w:cs="TimesNewRomanPSMT"/>
+        </w:rPr>
+      </w:pPr>
+    </w:p>
+    <w:p>
+      <w:pPr>
+        <w:pStyle w:val="ListParagraph"/>
+        <w:numPr>
+          <w:ilvl w:val="0"/>
+          <w:numId w:val="4"/>
+        </w:numPr>
+        <w:autoSpaceDE w:val="0"/>
+        <w:autoSpaceDN w:val="0"/>
+        <w:adjustRightInd w:val="0"/>
+        <w:spacing w:after="0" w:line="240" w:lineRule="auto"/>
+        <w:rPr>
+          <w:rFonts w:ascii="TimesNewRomanPSMT" w:hAnsi="TimesNewRomanPSMT" w:cs="TimesNewRomanPSMT"/>
+          <w:sz w:val="24"/>
+          <w:szCs w:val="24"/>
+        </w:rPr>
+      </w:pPr>
+      <w:r>
+        <w:rPr>
+          <w:noProof/>
+          <w:lang w:eastAsia="en-CA"/>
+        </w:rPr>
+        <w:drawing>
+          <wp:anchor distT="0" distB="0" distL="114300" distR="114300" simplePos="0" relativeHeight="251692032" behindDoc="1" locked="0" layoutInCell="1" allowOverlap="1" wp14:anchorId="5957279A" wp14:editId="7F9728E4">
+            <wp:simplePos x="0" y="0"/>
+            <wp:positionH relativeFrom="column">
+              <wp:posOffset>3018790</wp:posOffset>
             </wp:positionH>
             <wp:positionV relativeFrom="page">
-              <wp:posOffset>7168515</wp:posOffset>
+              <wp:posOffset>624840</wp:posOffset>
             </wp:positionV>
             <wp:extent cx="3691255" cy="2642235"/>
             <wp:effectExtent l="0" t="0" r="4445" b="5715"/>
-            <wp:wrapTight wrapText="bothSides">
+            <wp:wrapThrough wrapText="bothSides">
               <wp:wrapPolygon edited="0">
                 <wp:start x="0" y="0"/>
                 <wp:lineTo x="0" y="21491"/>
@@ -897,7 +1986,7 @@
                 <wp:lineTo x="21515" y="0"/>
                 <wp:lineTo x="0" y="0"/>
               </wp:wrapPolygon>
-            </wp:wrapTight>
+            </wp:wrapThrough>
             <wp:docPr id="5" name="Picture 5"/>
             <wp:cNvGraphicFramePr>
               <a:graphicFrameLocks xmlns:a="http://schemas.openxmlformats.org/drawingml/2006/main" noChangeAspect="1"/>
@@ -910,7 +1999,7 @@
                     <pic:cNvPicPr/>
                   </pic:nvPicPr>
                   <pic:blipFill>
-                    <a:blip r:embed="rId9">
+                    <a:blip r:embed="rId11">
                       <a:extLst>
                         <a:ext uri="{28A0092B-C50C-407E-A947-70E740481C1C}">
                           <a14:useLocalDpi xmlns:a14="http://schemas.microsoft.com/office/drawing/2010/main" val="0"/>
@@ -946,84 +2035,25 @@
         <w:rPr>
           <w:rFonts w:ascii="TimesNewRomanPSMT" w:hAnsi="TimesNewRomanPSMT" w:cs="TimesNewRomanPSMT"/>
         </w:rPr>
-        <w:t xml:space="preserve">Single-threaded </w:t>
-      </w:r>
-    </w:p>
-    <w:p>
-      <w:pPr>
-        <w:pStyle w:val="ListParagraph"/>
-        <w:numPr>
-          <w:ilvl w:val="1"/>
-          <w:numId w:val="4"/>
-        </w:numPr>
-        <w:autoSpaceDE w:val="0"/>
-        <w:autoSpaceDN w:val="0"/>
-        <w:adjustRightInd w:val="0"/>
-        <w:spacing w:after="0" w:line="240" w:lineRule="auto"/>
-        <w:ind w:left="1134" w:hanging="54"/>
+        <w:t>A clock is reading 10:27:54:0 (hr:min:sec) when it is discovered to be 4 seconds fast. Explain why it is undesirable to set it back to the right time at that point and show (numerically) how it should be adjusted so as to be correct after 8 seconds has elapsed</w:t>
+      </w:r>
+      <w:r>
         <w:rPr>
           <w:rFonts w:ascii="TimesNewRomanPSMT" w:hAnsi="TimesNewRomanPSMT" w:cs="TimesNewRomanPSMT"/>
         </w:rPr>
-      </w:pPr>
+        <w:t>.</w:t>
+      </w:r>
       <w:r>
         <w:rPr>
           <w:rFonts w:ascii="TimesNewRomanPSMT" w:hAnsi="TimesNewRomanPSMT" w:cs="TimesNewRomanPSMT"/>
         </w:rPr>
-        <w:t>Two-threaded, running on a single processor;</w:t>
-      </w:r>
-    </w:p>
-    <w:p>
-      <w:pPr>
-        <w:pStyle w:val="ListParagraph"/>
-        <w:numPr>
-          <w:ilvl w:val="1"/>
-          <w:numId w:val="4"/>
-        </w:numPr>
-        <w:autoSpaceDE w:val="0"/>
-        <w:autoSpaceDN w:val="0"/>
-        <w:adjustRightInd w:val="0"/>
-        <w:spacing w:after="0" w:line="240" w:lineRule="auto"/>
-        <w:ind w:left="1134" w:hanging="54"/>
+        <w:t xml:space="preserve">                                    [5]</w:t>
+      </w:r>
+      <w:r>
         <w:rPr>
           <w:rFonts w:ascii="TimesNewRomanPSMT" w:hAnsi="TimesNewRomanPSMT" w:cs="TimesNewRomanPSMT"/>
         </w:rPr>
-      </w:pPr>
-      <w:r>
-        <w:rPr>
-          <w:rFonts w:ascii="TimesNewRomanPSMT" w:hAnsi="TimesNewRomanPSMT" w:cs="TimesNewRomanPSMT"/>
-        </w:rPr>
-        <w:lastRenderedPageBreak/>
-        <w:t>Two-threaded, running on a two-processor computer.</w:t>
-      </w:r>
-      <w:r>
-        <w:rPr>
-          <w:rFonts w:ascii="TimesNewRomanPSMT" w:hAnsi="TimesNewRomanPSMT" w:cs="TimesNewRomanPSMT"/>
-        </w:rPr>
-        <w:t xml:space="preserve">                                 </w:t>
-      </w:r>
-      <w:r>
-        <w:rPr>
-          <w:rFonts w:ascii="TimesNewRomanPSMT" w:hAnsi="TimesNewRomanPSMT" w:cs="TimesNewRomanPSMT"/>
-        </w:rPr>
-        <w:t xml:space="preserve"> </w:t>
-      </w:r>
-      <w:r>
-        <w:rPr>
-          <w:rFonts w:ascii="TimesNewRomanPSMT" w:hAnsi="TimesNewRomanPSMT" w:cs="TimesNewRomanPSMT"/>
-        </w:rPr>
-        <w:t xml:space="preserve"> </w:t>
-      </w:r>
-      <w:r>
-        <w:rPr>
-          <w:rFonts w:ascii="TimesNewRomanPSMT" w:hAnsi="TimesNewRomanPSMT" w:cs="TimesNewRomanPSMT"/>
-        </w:rPr>
-        <w:t xml:space="preserve">                 </w:t>
-      </w:r>
-      <w:r>
-        <w:rPr>
-          <w:rFonts w:ascii="TimesNewRomanPSMT" w:hAnsi="TimesNewRomanPSMT" w:cs="TimesNewRomanPSMT"/>
-        </w:rPr>
-        <w:t>[8]</w:t>
+        <w:t xml:space="preserve">  </w:t>
       </w:r>
     </w:p>
     <w:p>
@@ -1033,16 +2063,16 @@
         <w:autoSpaceDN w:val="0"/>
         <w:adjustRightInd w:val="0"/>
         <w:spacing w:after="0" w:line="240" w:lineRule="auto"/>
-        <w:ind w:left="1134"/>
         <w:rPr>
           <w:rFonts w:ascii="TimesNewRomanPSMT" w:hAnsi="TimesNewRomanPSMT" w:cs="TimesNewRomanPSMT"/>
+          <w:sz w:val="24"/>
+          <w:szCs w:val="24"/>
         </w:rPr>
       </w:pPr>
     </w:p>
     <w:p>
       <w:pPr>
         <w:pStyle w:val="ListParagraph"/>
-        <w:jc w:val="both"/>
         <w:rPr>
           <w:rFonts w:ascii="TimesNewRomanPSMT" w:hAnsi="TimesNewRomanPSMT" w:cs="Times New Roman"/>
           <w:b/>
@@ -1069,6 +2099,8 @@
         <w:spacing w:after="0" w:line="240" w:lineRule="auto"/>
         <w:rPr>
           <w:rFonts w:ascii="TimesNewRomanPSMT" w:hAnsi="TimesNewRomanPSMT" w:cs="TimesNewRomanPSMT"/>
+          <w:sz w:val="24"/>
+          <w:szCs w:val="24"/>
         </w:rPr>
       </w:pPr>
     </w:p>
@@ -1085,34 +2117,8 @@
         <w:spacing w:after="0" w:line="240" w:lineRule="auto"/>
         <w:rPr>
           <w:rFonts w:ascii="TimesNewRomanPSMT" w:hAnsi="TimesNewRomanPSMT" w:cs="TimesNewRomanPSMT"/>
-          <w:sz w:val="24"/>
-          <w:szCs w:val="24"/>
-        </w:rPr>
-      </w:pPr>
-      <w:r>
-        <w:rPr>
-          <w:rFonts w:ascii="TimesNewRomanPSMT" w:hAnsi="TimesNewRomanPSMT" w:cs="TimesNewRomanPSMT"/>
-        </w:rPr>
-        <w:t>A clock is reading 10:27:54:0 (hr:min:sec) when it is discovered to be 4 seconds fast. Explain why it is undesirable to set it back to the right time at that point and show (numerically) how it should be adjusted so as to be correct after 8 seconds has elapsed</w:t>
-      </w:r>
-      <w:r>
-        <w:rPr>
-          <w:rFonts w:ascii="TimesNewRomanPSMT" w:hAnsi="TimesNewRomanPSMT" w:cs="TimesNewRomanPSMT"/>
-        </w:rPr>
-        <w:t>.</w:t>
-      </w:r>
-      <w:r>
-        <w:rPr>
-          <w:rFonts w:ascii="TimesNewRomanPSMT" w:hAnsi="TimesNewRomanPSMT" w:cs="TimesNewRomanPSMT"/>
-        </w:rPr>
-        <w:t xml:space="preserve">                                    [5]</w:t>
-      </w:r>
-      <w:r>
-        <w:rPr>
-          <w:rFonts w:ascii="TimesNewRomanPSMT" w:hAnsi="TimesNewRomanPSMT" w:cs="TimesNewRomanPSMT"/>
-        </w:rPr>
-        <w:t xml:space="preserve">  </w:t>
-      </w:r>
+        </w:rPr>
+      </w:pPr>
     </w:p>
     <w:p>
       <w:pPr>
@@ -1123,72 +2129,6 @@
         <w:spacing w:after="0" w:line="240" w:lineRule="auto"/>
         <w:rPr>
           <w:rFonts w:ascii="TimesNewRomanPSMT" w:hAnsi="TimesNewRomanPSMT" w:cs="TimesNewRomanPSMT"/>
-          <w:sz w:val="24"/>
-          <w:szCs w:val="24"/>
-        </w:rPr>
-      </w:pPr>
-    </w:p>
-    <w:p>
-      <w:pPr>
-        <w:pStyle w:val="ListParagraph"/>
-        <w:jc w:val="both"/>
-        <w:rPr>
-          <w:rFonts w:ascii="TimesNewRomanPSMT" w:hAnsi="TimesNewRomanPSMT" w:cs="Times New Roman"/>
-          <w:b/>
-          <w:sz w:val="24"/>
-          <w:szCs w:val="24"/>
-        </w:rPr>
-      </w:pPr>
-      <w:r>
-        <w:rPr>
-          <w:rFonts w:ascii="TimesNewRomanPSMT" w:hAnsi="TimesNewRomanPSMT" w:cs="Times New Roman"/>
-          <w:b/>
-          <w:sz w:val="24"/>
-          <w:szCs w:val="24"/>
-        </w:rPr>
-        <w:t>Answer:</w:t>
-      </w:r>
-    </w:p>
-    <w:p>
-      <w:pPr>
-        <w:pStyle w:val="ListParagraph"/>
-        <w:autoSpaceDE w:val="0"/>
-        <w:autoSpaceDN w:val="0"/>
-        <w:adjustRightInd w:val="0"/>
-        <w:spacing w:after="0" w:line="240" w:lineRule="auto"/>
-        <w:rPr>
-          <w:rFonts w:ascii="TimesNewRomanPSMT" w:hAnsi="TimesNewRomanPSMT" w:cs="TimesNewRomanPSMT"/>
-          <w:sz w:val="24"/>
-          <w:szCs w:val="24"/>
-        </w:rPr>
-      </w:pPr>
-    </w:p>
-    <w:p>
-      <w:pPr>
-        <w:pStyle w:val="ListParagraph"/>
-        <w:numPr>
-          <w:ilvl w:val="0"/>
-          <w:numId w:val="4"/>
-        </w:numPr>
-        <w:autoSpaceDE w:val="0"/>
-        <w:autoSpaceDN w:val="0"/>
-        <w:adjustRightInd w:val="0"/>
-        <w:spacing w:after="0" w:line="240" w:lineRule="auto"/>
-        <w:rPr>
-          <w:rFonts w:ascii="TimesNewRomanPSMT" w:hAnsi="TimesNewRomanPSMT" w:cs="TimesNewRomanPSMT"/>
-        </w:rPr>
-      </w:pPr>
-    </w:p>
-    <w:p>
-      <w:pPr>
-        <w:pStyle w:val="ListParagraph"/>
-        <w:autoSpaceDE w:val="0"/>
-        <w:autoSpaceDN w:val="0"/>
-        <w:adjustRightInd w:val="0"/>
-        <w:spacing w:after="0" w:line="240" w:lineRule="auto"/>
-        <w:jc w:val="center"/>
-        <w:rPr>
-          <w:rFonts w:ascii="TimesNewRomanPSMT" w:hAnsi="TimesNewRomanPSMT" w:cs="TimesNewRomanPSMT"/>
         </w:rPr>
       </w:pPr>
       <w:r>
@@ -1198,7 +2138,7 @@
           <w:lang w:eastAsia="en-CA"/>
         </w:rPr>
         <w:drawing>
-          <wp:inline distT="0" distB="0" distL="0" distR="0">
+          <wp:inline distT="0" distB="0" distL="0" distR="0" wp14:anchorId="3C21C0C9" wp14:editId="75EDA320">
             <wp:extent cx="2924175" cy="742950"/>
             <wp:effectExtent l="0" t="0" r="9525" b="0"/>
             <wp:docPr id="4" name="Picture 4"/>
@@ -1215,7 +2155,7 @@
                     </pic:cNvPicPr>
                   </pic:nvPicPr>
                   <pic:blipFill>
-                    <a:blip r:embed="rId10">
+                    <a:blip r:embed="rId12">
                       <a:extLst>
                         <a:ext uri="{28A0092B-C50C-407E-A947-70E740481C1C}">
                           <a14:useLocalDpi xmlns:a14="http://schemas.microsoft.com/office/drawing/2010/main" val="0"/>
@@ -1274,7 +2214,6 @@
     <w:p>
       <w:pPr>
         <w:pStyle w:val="ListParagraph"/>
-        <w:jc w:val="both"/>
         <w:rPr>
           <w:rFonts w:ascii="TimesNewRomanPSMT" w:hAnsi="TimesNewRomanPSMT" w:cs="Times New Roman"/>
           <w:b/>
@@ -1286,7 +2225,6 @@
     <w:p>
       <w:pPr>
         <w:pStyle w:val="ListParagraph"/>
-        <w:jc w:val="both"/>
         <w:rPr>
           <w:rFonts w:ascii="TimesNewRomanPSMT" w:hAnsi="TimesNewRomanPSMT" w:cs="Times New Roman"/>
           <w:b/>
@@ -1338,7 +2276,6 @@
     <w:p>
       <w:pPr>
         <w:pStyle w:val="Caption"/>
-        <w:jc w:val="center"/>
       </w:pPr>
     </w:p>
     <w:sectPr>
@@ -3782,8 +4719,9 @@
     <w:rsid w:val="001741ED"/>
     <w:rsid w:val="00251069"/>
     <w:rsid w:val="00930A23"/>
-    <w:rsid w:val="009B55AF"/>
+    <w:rsid w:val="009A6205"/>
     <w:rsid w:val="00AD66BD"/>
+    <w:rsid w:val="00F42ED5"/>
   </w:rsids>
   <m:mathPr>
     <m:mathFont m:val="Cambria Math"/>
@@ -4511,7 +5449,7 @@
 </file>
 
 <file path=customXml/itemProps1.xml><?xml version="1.0" encoding="utf-8"?>
-<ds:datastoreItem xmlns:ds="http://schemas.openxmlformats.org/officeDocument/2006/customXml" ds:itemID="{B645314B-150B-407C-84A8-BA3D4D14274C}">
+<ds:datastoreItem xmlns:ds="http://schemas.openxmlformats.org/officeDocument/2006/customXml" ds:itemID="{B77C30A6-3254-40B8-A11B-C0BD2E533FF9}">
   <ds:schemaRefs>
     <ds:schemaRef ds:uri="http://schemas.openxmlformats.org/officeDocument/2006/bibliography"/>
   </ds:schemaRefs>

</xml_diff>

<commit_message>
Assignment 3 - Rename code directory
</commit_message>
<xml_diff>
--- a/Assignment/Assignment 3/Distributed Systems - Assignment 3 Devan Shah 100428864.docx
+++ b/Assignment/Assignment 3/Distributed Systems - Assignment 3 Devan Shah 100428864.docx
@@ -1756,13 +1756,55 @@
         <w:rPr>
           <w:rFonts w:ascii="TimesNewRomanPSMT" w:hAnsi="TimesNewRomanPSMT" w:cs="TimesNewRomanPSMT"/>
         </w:rPr>
-        <w:t xml:space="preserve">The implemented CountingThreadInitializers class contains the main function that is used to create and start the 3 counter threads. </w:t>
+        <w:t xml:space="preserve">The implemented </w:t>
       </w:r>
       <w:r>
         <w:rPr>
           <w:rFonts w:ascii="TimesNewRomanPSMT" w:hAnsi="TimesNewRomanPSMT" w:cs="TimesNewRomanPSMT"/>
         </w:rPr>
+        <w:t>CountingThreadInit</w:t>
+      </w:r>
+      <w:r>
+        <w:rPr>
+          <w:rFonts w:ascii="TimesNewRomanPSMT" w:hAnsi="TimesNewRomanPSMT" w:cs="TimesNewRomanPSMT"/>
+        </w:rPr>
+        <w:t xml:space="preserve"> class contains the main function that is used to create and start the 3 counter threads. </w:t>
+      </w:r>
+      <w:r>
+        <w:rPr>
+          <w:rFonts w:ascii="TimesNewRomanPSMT" w:hAnsi="TimesNewRomanPSMT" w:cs="TimesNewRomanPSMT"/>
+        </w:rPr>
         <w:t xml:space="preserve">This class is also responsible of waiting for all the threads to finish and then print the results of the counter value from the Counter class object. </w:t>
+      </w:r>
+    </w:p>
+    <w:p>
+      <w:pPr>
+        <w:autoSpaceDE w:val="0"/>
+        <w:autoSpaceDN w:val="0"/>
+        <w:adjustRightInd w:val="0"/>
+        <w:spacing w:after="0" w:line="240" w:lineRule="auto"/>
+        <w:ind w:left="720"/>
+        <w:rPr>
+          <w:rFonts w:ascii="TimesNewRomanPSMT" w:hAnsi="TimesNewRomanPSMT" w:cs="TimesNewRomanPSMT"/>
+        </w:rPr>
+      </w:pPr>
+    </w:p>
+    <w:p>
+      <w:pPr>
+        <w:autoSpaceDE w:val="0"/>
+        <w:autoSpaceDN w:val="0"/>
+        <w:adjustRightInd w:val="0"/>
+        <w:spacing w:after="0" w:line="240" w:lineRule="auto"/>
+        <w:ind w:left="720"/>
+        <w:rPr>
+          <w:rFonts w:ascii="TimesNewRomanPSMT" w:hAnsi="TimesNewRomanPSMT" w:cs="TimesNewRomanPSMT"/>
+        </w:rPr>
+      </w:pPr>
+      <w:r>
+        <w:rPr>
+          <w:rFonts w:ascii="TimesNewRomanPSMT" w:hAnsi="TimesNewRomanPSMT" w:cs="TimesNewRomanPSMT"/>
+        </w:rPr>
+        <w:t xml:space="preserve">The source code for the programs with and without method-level synchronization are included in the submission: </w:t>
       </w:r>
     </w:p>
     <w:p>
@@ -1967,6 +2009,7 @@
           <w:noProof/>
           <w:lang w:eastAsia="en-CA"/>
         </w:rPr>
+        <w:lastRenderedPageBreak/>
         <w:drawing>
           <wp:anchor distT="0" distB="0" distL="114300" distR="114300" simplePos="0" relativeHeight="251692032" behindDoc="1" locked="0" layoutInCell="1" allowOverlap="1" wp14:anchorId="5957279A" wp14:editId="7F9728E4">
             <wp:simplePos x="0" y="0"/>
@@ -4718,8 +4761,8 @@
     <w:rsidRoot w:val="00AD66BD"/>
     <w:rsid w:val="001741ED"/>
     <w:rsid w:val="00251069"/>
+    <w:rsid w:val="002C65D9"/>
     <w:rsid w:val="00930A23"/>
-    <w:rsid w:val="009A6205"/>
     <w:rsid w:val="00AD66BD"/>
     <w:rsid w:val="00F42ED5"/>
   </w:rsids>
@@ -5449,7 +5492,7 @@
 </file>
 
 <file path=customXml/itemProps1.xml><?xml version="1.0" encoding="utf-8"?>
-<ds:datastoreItem xmlns:ds="http://schemas.openxmlformats.org/officeDocument/2006/customXml" ds:itemID="{B77C30A6-3254-40B8-A11B-C0BD2E533FF9}">
+<ds:datastoreItem xmlns:ds="http://schemas.openxmlformats.org/officeDocument/2006/customXml" ds:itemID="{292E80BC-A892-4246-9237-4C7DE8E2BE9A}">
   <ds:schemaRefs>
     <ds:schemaRef ds:uri="http://schemas.openxmlformats.org/officeDocument/2006/bibliography"/>
   </ds:schemaRefs>

</xml_diff>